<commit_message>
Fixed statistics on blood sugar Checked all validations Fixed all inaccuracies Generated the installer Poyasnitelnaya 2.0
</commit_message>
<xml_diff>
--- a/Poyasnitelnaya.docx
+++ b/Poyasnitelnaya.docx
@@ -482,26 +482,16 @@
           <w:szCs w:val="28"/>
           <w:u w:val="single"/>
         </w:rPr>
-        <w:t>Программное средство «Diabeta.net</w:t>
-      </w:r>
-      <w:proofErr w:type="gramStart"/>
+        <w:t xml:space="preserve">Программное средство «Diabeta.net» </w:t>
+      </w:r>
       <w:r>
         <w:rPr>
           <w:rFonts w:cs="Times New Roman"/>
           <w:szCs w:val="28"/>
           <w:u w:val="single"/>
         </w:rPr>
-        <w:t xml:space="preserve">» </w:t>
-      </w:r>
-      <w:r>
-        <w:rPr>
-          <w:rFonts w:cs="Times New Roman"/>
-          <w:szCs w:val="28"/>
-          <w:u w:val="single"/>
-        </w:rPr>
         <w:t>»</w:t>
       </w:r>
-      <w:proofErr w:type="gramEnd"/>
       <w:r>
         <w:rPr>
           <w:rFonts w:cs="Times New Roman"/>
@@ -806,7 +796,6 @@
         </w:rPr>
         <w:tab/>
       </w:r>
-      <w:proofErr w:type="spellStart"/>
       <w:r>
         <w:rPr>
           <w:rFonts w:cs="Times New Roman"/>
@@ -815,7 +804,6 @@
         </w:rPr>
         <w:t>Радиванович</w:t>
       </w:r>
-      <w:proofErr w:type="spellEnd"/>
       <w:r>
         <w:rPr>
           <w:rFonts w:cs="Times New Roman"/>
@@ -3106,23 +3094,7 @@
         <w:t xml:space="preserve"> с</w:t>
       </w:r>
       <w:r>
-        <w:t xml:space="preserve">реди трендов последних лет очень четко выделяется направление самоорганизации. Приложения для повышения продуктивности занимают все более высокие позиции в рейтингах по количеству скачиваний в </w:t>
-      </w:r>
-      <w:proofErr w:type="spellStart"/>
-      <w:r>
-        <w:t>PlayMarket</w:t>
-      </w:r>
-      <w:proofErr w:type="spellEnd"/>
-      <w:r>
-        <w:t xml:space="preserve"> и </w:t>
-      </w:r>
-      <w:proofErr w:type="spellStart"/>
-      <w:r>
-        <w:t>AppStore</w:t>
-      </w:r>
-      <w:proofErr w:type="spellEnd"/>
-      <w:r>
-        <w:t>. Тренд очевиден: современный человек сегодня – это человек, стремящийся контролировать и анализировать свою жизнь. И, безусловно, такой человек не откажется от удобного приложения, которое позволит контролировать дневной рацион питания и норму калорий</w:t>
+        <w:t>реди трендов последних лет очень четко выделяется направление самоорганизации. Приложения для повышения продуктивности занимают все более высокие позиции в рейтингах по количеству скачиваний в PlayMarket и AppStore. Тренд очевиден: современный человек сегодня – это человек, стремящийся контролировать и анализировать свою жизнь. И, безусловно, такой человек не откажется от удобного приложения, которое позволит контролировать дневной рацион питания и норму калорий</w:t>
       </w:r>
       <w:r>
         <w:t xml:space="preserve">. </w:t>
@@ -3867,31 +3839,7 @@
         <w:ind w:left="0" w:firstLine="851"/>
       </w:pPr>
       <w:r>
-        <w:t>Экспорт дневника в .</w:t>
-      </w:r>
-      <w:proofErr w:type="spellStart"/>
-      <w:r>
-        <w:t>pdf</w:t>
-      </w:r>
-      <w:proofErr w:type="spellEnd"/>
-      <w:r>
-        <w:t xml:space="preserve"> и .</w:t>
-      </w:r>
-      <w:proofErr w:type="spellStart"/>
-      <w:r>
-        <w:t>xls</w:t>
-      </w:r>
-      <w:proofErr w:type="spellEnd"/>
-      <w:r>
-        <w:t xml:space="preserve">, печать дневника, отправка прямо из приложения в любой </w:t>
-      </w:r>
-      <w:proofErr w:type="spellStart"/>
-      <w:r>
-        <w:t>меседжер</w:t>
-      </w:r>
-      <w:proofErr w:type="spellEnd"/>
-      <w:r>
-        <w:t xml:space="preserve"> или на почту.</w:t>
+        <w:t>Экспорт дневника в .pdf и .xls, печать дневника, отправка прямо из приложения в любой меседжер или на почту.</w:t>
       </w:r>
     </w:p>
     <w:p>
@@ -3992,7 +3940,13 @@
         <w:t>. В нём так же отсутствует функция записи употреблённых лекарств.</w:t>
       </w:r>
       <w:r>
-        <w:t xml:space="preserve"> Отсутствие контроля водного баланса.</w:t>
+        <w:t xml:space="preserve"> </w:t>
+      </w:r>
+      <w:r>
+        <w:rPr>
+          <w:highlight w:val="yellow"/>
+        </w:rPr>
+        <w:t>Отсутствие контроля водного баланса.</w:t>
       </w:r>
     </w:p>
     <w:p>
@@ -4120,23 +4074,7 @@
         <w:ind w:left="0" w:firstLine="851"/>
       </w:pPr>
       <w:r>
-        <w:t xml:space="preserve">Интеграция с </w:t>
-      </w:r>
-      <w:proofErr w:type="spellStart"/>
-      <w:r>
-        <w:t>Google</w:t>
-      </w:r>
-      <w:proofErr w:type="spellEnd"/>
-      <w:r>
-        <w:t xml:space="preserve"> </w:t>
-      </w:r>
-      <w:proofErr w:type="spellStart"/>
-      <w:r>
-        <w:t>Drive</w:t>
-      </w:r>
-      <w:proofErr w:type="spellEnd"/>
-      <w:r>
-        <w:t xml:space="preserve"> - способ быстро и надёжно разместить в облачном хранилище все результаты измерений сахара крови</w:t>
+        <w:t>Интеграция с Google Drive - способ быстро и надёжно разместить в облачном хранилище все результаты измерений сахара крови</w:t>
       </w:r>
     </w:p>
     <w:p>
@@ -4429,21 +4367,8 @@
         <w:t xml:space="preserve"> существует возможность </w:t>
       </w:r>
       <w:r>
-        <w:t>сохранения в .</w:t>
-      </w:r>
-      <w:proofErr w:type="spellStart"/>
-      <w:r>
-        <w:t>pdf</w:t>
-      </w:r>
-      <w:proofErr w:type="spellEnd"/>
-      <w:r>
-        <w:t xml:space="preserve"> и .</w:t>
-      </w:r>
-      <w:proofErr w:type="spellStart"/>
-      <w:r>
-        <w:t>xls</w:t>
-      </w:r>
-      <w:proofErr w:type="spellEnd"/>
+        <w:t>сохранения в .pdf и .xls</w:t>
+      </w:r>
       <w:r>
         <w:t>.</w:t>
       </w:r>
@@ -4940,76 +4865,12 @@
     </w:p>
     <w:p>
       <w:r>
-        <w:t xml:space="preserve">В качестве интерфейса прикладного программирования был выбран обширный API-интерфейс – </w:t>
-      </w:r>
-      <w:proofErr w:type="spellStart"/>
-      <w:r>
-        <w:t>Windows</w:t>
-      </w:r>
-      <w:proofErr w:type="spellEnd"/>
-      <w:r>
-        <w:t xml:space="preserve"> </w:t>
-      </w:r>
-      <w:proofErr w:type="spellStart"/>
-      <w:r>
-        <w:t>Presentation</w:t>
-      </w:r>
-      <w:proofErr w:type="spellEnd"/>
-      <w:r>
-        <w:t xml:space="preserve"> </w:t>
-      </w:r>
-      <w:proofErr w:type="spellStart"/>
-      <w:r>
-        <w:t>Foundation</w:t>
-      </w:r>
-      <w:proofErr w:type="spellEnd"/>
-      <w:r>
-        <w:t xml:space="preserve"> (WPF), предназначенный для создания настольных программ с графически насыщенным пользовательским интерфейсом. В основе графической технологии WPF лежит мощная инфраструктура, основанная на </w:t>
-      </w:r>
-      <w:proofErr w:type="spellStart"/>
-      <w:r>
-        <w:t>DirectX</w:t>
-      </w:r>
-      <w:proofErr w:type="spellEnd"/>
-      <w:r>
-        <w:t xml:space="preserve">. Это является одним из основных отличий WPF от более ранней технологии создания пользовательских интерфейсов – </w:t>
-      </w:r>
-      <w:proofErr w:type="spellStart"/>
-      <w:r>
-        <w:t>Windows</w:t>
-      </w:r>
-      <w:proofErr w:type="spellEnd"/>
-      <w:r>
-        <w:t xml:space="preserve"> </w:t>
-      </w:r>
-      <w:proofErr w:type="spellStart"/>
-      <w:r>
-        <w:t>Forms</w:t>
-      </w:r>
-      <w:proofErr w:type="spellEnd"/>
-      <w:r>
-        <w:t xml:space="preserve">. </w:t>
-      </w:r>
-    </w:p>
-    <w:p>
-      <w:r>
-        <w:t xml:space="preserve">Для работы с WPF использовался объектно-ориентированный язык программирования с С-подобным синтаксисом – С#, разработанный для создания приложений на платформе </w:t>
-      </w:r>
-      <w:proofErr w:type="spellStart"/>
-      <w:r>
-        <w:t>Microsoft</w:t>
-      </w:r>
-      <w:proofErr w:type="spellEnd"/>
-      <w:r>
-        <w:t xml:space="preserve"> .NET </w:t>
-      </w:r>
-      <w:proofErr w:type="spellStart"/>
-      <w:r>
-        <w:t>Framework</w:t>
-      </w:r>
-      <w:proofErr w:type="spellEnd"/>
-      <w:r>
-        <w:t xml:space="preserve">. </w:t>
+        <w:t xml:space="preserve">В качестве интерфейса прикладного программирования был выбран обширный API-интерфейс – Windows Presentation Foundation (WPF), предназначенный для создания настольных программ с графически насыщенным пользовательским интерфейсом. В основе графической технологии WPF лежит мощная инфраструктура, основанная на DirectX. Это является одним из основных отличий WPF от более ранней технологии создания пользовательских интерфейсов – Windows Forms. </w:t>
+      </w:r>
+    </w:p>
+    <w:p>
+      <w:r>
+        <w:t xml:space="preserve">Для работы с WPF использовался объектно-ориентированный язык программирования с С-подобным синтаксисом – С#, разработанный для создания приложений на платформе Microsoft .NET Framework. </w:t>
       </w:r>
     </w:p>
     <w:p>
@@ -5418,15 +5279,7 @@
         <w:t xml:space="preserve"> главной</w:t>
       </w:r>
       <w:r>
-        <w:t xml:space="preserve"> </w:t>
-      </w:r>
-      <w:proofErr w:type="gramStart"/>
-      <w:r>
-        <w:t>странице  просматривать</w:t>
-      </w:r>
-      <w:proofErr w:type="gramEnd"/>
-      <w:r>
-        <w:t xml:space="preserve"> </w:t>
+        <w:t xml:space="preserve"> странице  просматривать </w:t>
       </w:r>
       <w:r>
         <w:t xml:space="preserve"> и отмечать </w:t>
@@ -5499,7 +5352,6 @@
       <w:r>
         <w:t>» просматривать все товары от всех продавцов и удалять их. На странице «</w:t>
       </w:r>
-      <w:proofErr w:type="gramStart"/>
       <w:r>
         <w:rPr>
           <w:i/>
@@ -5507,11 +5359,7 @@
         <w:t>Заказы»</w:t>
       </w:r>
       <w:r>
-        <w:t xml:space="preserve">  просматривать</w:t>
-      </w:r>
-      <w:proofErr w:type="gramEnd"/>
-      <w:r>
-        <w:t xml:space="preserve"> заказы и удалять их. На странице «</w:t>
+        <w:t xml:space="preserve">  просматривать заказы и удалять их. На странице «</w:t>
       </w:r>
       <w:r>
         <w:rPr>
@@ -5706,14 +5554,12 @@
       <w:r>
         <w:t>-</w:t>
       </w:r>
-      <w:proofErr w:type="spellStart"/>
       <w:r>
         <w:rPr>
           <w:lang w:val="en-US"/>
         </w:rPr>
         <w:t>ViewModel</w:t>
       </w:r>
-      <w:proofErr w:type="spellEnd"/>
       <w:r>
         <w:t xml:space="preserve"> (</w:t>
       </w:r>
@@ -5733,15 +5579,7 @@
         <w:t>Microsoft</w:t>
       </w:r>
       <w:r>
-        <w:t xml:space="preserve"> Джоном </w:t>
-      </w:r>
-      <w:proofErr w:type="spellStart"/>
-      <w:r>
-        <w:t>Госсманом</w:t>
-      </w:r>
-      <w:proofErr w:type="spellEnd"/>
-      <w:r>
-        <w:t xml:space="preserve"> в 2005 году. Одной из главных целей шаблона является отделение и абстрагирование видимого пользовательского интерфейса от логики представления. </w:t>
+        <w:t xml:space="preserve"> Джоном Госсманом в 2005 году. Одной из главных целей шаблона является отделение и абстрагирование видимого пользовательского интерфейса от логики представления. </w:t>
       </w:r>
       <w:r>
         <w:rPr>
@@ -5770,14 +5608,12 @@
       <w:r>
         <w:t>) и модель представления (</w:t>
       </w:r>
-      <w:proofErr w:type="spellStart"/>
       <w:r>
         <w:rPr>
           <w:lang w:val="en-US"/>
         </w:rPr>
         <w:t>ViewModel</w:t>
       </w:r>
-      <w:proofErr w:type="spellEnd"/>
       <w:r>
         <w:t xml:space="preserve">). Наглядное представление паттерна представлено на рисунке </w:t>
       </w:r>
@@ -5809,8 +5645,8 @@
         </w:rPr>
         <w:drawing>
           <wp:inline distT="0" distB="0" distL="0" distR="0" wp14:anchorId="58331CC9" wp14:editId="3BE42EE6">
-            <wp:extent cx="5887329" cy="869459"/>
-            <wp:effectExtent l="0" t="0" r="0" b="6985"/>
+            <wp:extent cx="5276850" cy="779301"/>
+            <wp:effectExtent l="0" t="0" r="0" b="1905"/>
             <wp:docPr id="7" name="Рисунок 7"/>
             <wp:cNvGraphicFramePr>
               <a:graphicFrameLocks xmlns:a="http://schemas.openxmlformats.org/drawingml/2006/main" noChangeAspect="1"/>
@@ -5831,7 +5667,7 @@
                   <pic:spPr>
                     <a:xfrm>
                       <a:off x="0" y="0"/>
-                      <a:ext cx="6177722" cy="912345"/>
+                      <a:ext cx="5573917" cy="823173"/>
                     </a:xfrm>
                     <a:prstGeom prst="rect">
                       <a:avLst/>
@@ -5924,14 +5760,12 @@
       <w:r>
         <w:t>— это графический элемент управления или набор элементов управления, отвечающих за отображение данных на экране. Модель представления (</w:t>
       </w:r>
-      <w:proofErr w:type="spellStart"/>
       <w:r>
         <w:rPr>
           <w:lang w:val="en-US"/>
         </w:rPr>
         <w:t>ViewModel</w:t>
       </w:r>
-      <w:proofErr w:type="spellEnd"/>
       <w:r>
         <w:t>)</w:t>
       </w:r>
@@ -5962,25 +5796,21 @@
       <w:r>
         <w:t xml:space="preserve">, пользовательский интерфейс обновляется, как только обновляется модель преставления. Для этого модель преставления должна реализовывать интерфейс </w:t>
       </w:r>
-      <w:proofErr w:type="spellStart"/>
       <w:r>
         <w:rPr>
           <w:lang w:val="en-US"/>
         </w:rPr>
         <w:t>INotifyPropertyChanged</w:t>
       </w:r>
-      <w:proofErr w:type="spellEnd"/>
       <w:r>
         <w:t xml:space="preserve"> и запустить событие </w:t>
       </w:r>
-      <w:proofErr w:type="spellStart"/>
       <w:r>
         <w:rPr>
           <w:lang w:val="en-US"/>
         </w:rPr>
         <w:t>PropertyChanged</w:t>
       </w:r>
-      <w:proofErr w:type="spellEnd"/>
       <w:r>
         <w:t xml:space="preserve"> [4].</w:t>
       </w:r>
@@ -6054,7 +5884,6 @@
         </w:rPr>
         <w:t xml:space="preserve">Для работы с паттерном использовалась библиотека </w:t>
       </w:r>
-      <w:proofErr w:type="spellStart"/>
       <w:r>
         <w:rPr>
           <w:rFonts w:cs="Times New Roman"/>
@@ -6063,7 +5892,6 @@
         </w:rPr>
         <w:t>DevExpressMVVM</w:t>
       </w:r>
-      <w:proofErr w:type="spellEnd"/>
       <w:r>
         <w:rPr>
           <w:rFonts w:cs="Times New Roman"/>
@@ -6078,7 +5906,7 @@
           <w:szCs w:val="28"/>
           <w:lang w:eastAsia="ru-RU"/>
         </w:rPr>
-        <w:t>Для реализации паттерна файлы программы были распределены по соответствующим пространствам имен (см. 2.3) и реализованы соответствующие функции.</w:t>
+        <w:t>Для реализации паттерна файлы программы были распределены по соответствующим пространствам имен и реализованы соответствующие функции.</w:t>
       </w:r>
       <w:r>
         <w:rPr>
@@ -6096,7 +5924,6 @@
         </w:rPr>
         <w:t xml:space="preserve">На рисунке 3.1 видим, что класс </w:t>
       </w:r>
-      <w:proofErr w:type="spellStart"/>
       <w:r>
         <w:rPr>
           <w:rFonts w:cs="Times New Roman"/>
@@ -6105,7 +5932,6 @@
         </w:rPr>
         <w:t>MainViewModel</w:t>
       </w:r>
-      <w:proofErr w:type="spellEnd"/>
       <w:r>
         <w:rPr>
           <w:rFonts w:cs="Times New Roman"/>
@@ -6122,7 +5948,6 @@
         </w:rPr>
         <w:t xml:space="preserve">наследует класс </w:t>
       </w:r>
-      <w:proofErr w:type="spellStart"/>
       <w:r>
         <w:rPr>
           <w:rFonts w:cs="Times New Roman"/>
@@ -6131,7 +5956,6 @@
         </w:rPr>
         <w:t>ViewModelBase</w:t>
       </w:r>
-      <w:proofErr w:type="spellEnd"/>
       <w:r>
         <w:rPr>
           <w:rFonts w:cs="Times New Roman"/>
@@ -6156,7 +5980,6 @@
         </w:rPr>
         <w:t>.</w:t>
       </w:r>
-      <w:proofErr w:type="spellStart"/>
       <w:r>
         <w:rPr>
           <w:rFonts w:cs="Times New Roman"/>
@@ -6165,7 +5988,6 @@
         </w:rPr>
         <w:t>Mvvm</w:t>
       </w:r>
-      <w:proofErr w:type="spellEnd"/>
       <w:r>
         <w:rPr>
           <w:rFonts w:cs="Times New Roman"/>
@@ -6209,8 +6031,8 @@
         <w:lastRenderedPageBreak/>
         <w:drawing>
           <wp:inline distT="0" distB="0" distL="0" distR="0" wp14:anchorId="73DFECDE" wp14:editId="6587CEFE">
-            <wp:extent cx="4353533" cy="3715268"/>
-            <wp:effectExtent l="0" t="0" r="9525" b="0"/>
+            <wp:extent cx="3609975" cy="3080722"/>
+            <wp:effectExtent l="0" t="0" r="0" b="5715"/>
             <wp:docPr id="2" name="Рисунок 2"/>
             <wp:cNvGraphicFramePr>
               <a:graphicFrameLocks xmlns:a="http://schemas.openxmlformats.org/drawingml/2006/main" noChangeAspect="1"/>
@@ -6231,7 +6053,7 @@
                   <pic:spPr>
                     <a:xfrm>
                       <a:off x="0" y="0"/>
-                      <a:ext cx="4353533" cy="3715268"/>
+                      <a:ext cx="3615000" cy="3085010"/>
                     </a:xfrm>
                     <a:prstGeom prst="rect">
                       <a:avLst/>
@@ -6302,7 +6124,6 @@
         </w:rPr>
         <w:t xml:space="preserve"> Пример использования </w:t>
       </w:r>
-      <w:proofErr w:type="spellStart"/>
       <w:r>
         <w:rPr>
           <w:rFonts w:cs="Times New Roman"/>
@@ -6311,7 +6132,6 @@
         </w:rPr>
         <w:t>DevExpressMVVM</w:t>
       </w:r>
-      <w:proofErr w:type="spellEnd"/>
     </w:p>
     <w:p>
       <w:pPr>
@@ -6465,7 +6285,6 @@
         </w:rPr>
         <w:t xml:space="preserve">предоставляет достаточное количество библиотек для построения графиков. Мой выбор упал на библиотеку </w:t>
       </w:r>
-      <w:proofErr w:type="spellStart"/>
       <w:r>
         <w:rPr>
           <w:rFonts w:cs="Times New Roman"/>
@@ -6474,7 +6293,6 @@
         </w:rPr>
         <w:t>LiveCharts</w:t>
       </w:r>
-      <w:proofErr w:type="spellEnd"/>
       <w:r>
         <w:rPr>
           <w:rFonts w:cs="Times New Roman"/>
@@ -6512,8 +6330,8 @@
         <w:lastRenderedPageBreak/>
         <w:drawing>
           <wp:inline distT="0" distB="0" distL="0" distR="0" wp14:anchorId="6D5981C3" wp14:editId="6CEE2F46">
-            <wp:extent cx="4382112" cy="3448531"/>
-            <wp:effectExtent l="0" t="0" r="0" b="0"/>
+            <wp:extent cx="4114800" cy="3238168"/>
+            <wp:effectExtent l="0" t="0" r="0" b="635"/>
             <wp:docPr id="3" name="Рисунок 3"/>
             <wp:cNvGraphicFramePr>
               <a:graphicFrameLocks xmlns:a="http://schemas.openxmlformats.org/drawingml/2006/main" noChangeAspect="1"/>
@@ -6534,7 +6352,7 @@
                   <pic:spPr>
                     <a:xfrm>
                       <a:off x="0" y="0"/>
-                      <a:ext cx="4382112" cy="3448531"/>
+                      <a:ext cx="4117302" cy="3240137"/>
                     </a:xfrm>
                     <a:prstGeom prst="rect">
                       <a:avLst/>
@@ -6583,7 +6401,6 @@
         </w:rPr>
         <w:t xml:space="preserve"> – Пример использования </w:t>
       </w:r>
-      <w:proofErr w:type="spellStart"/>
       <w:r>
         <w:rPr>
           <w:rFonts w:cs="Times New Roman"/>
@@ -6592,7 +6409,6 @@
         </w:rPr>
         <w:t>LiveCharts</w:t>
       </w:r>
-      <w:proofErr w:type="spellEnd"/>
     </w:p>
     <w:p>
       <w:pPr>
@@ -6901,14 +6717,12 @@
         </w:rPr>
         <w:t xml:space="preserve"> </w:t>
       </w:r>
-      <w:proofErr w:type="spellStart"/>
       <w:r>
         <w:rPr>
           <w:lang w:val="en-US"/>
         </w:rPr>
         <w:t>KP_DataBase</w:t>
       </w:r>
-      <w:proofErr w:type="spellEnd"/>
       <w:r>
         <w:rPr>
           <w:lang w:val="en-US"/>
@@ -6964,142 +6778,20 @@
         <w:rPr>
           <w:lang w:val="en-US"/>
         </w:rPr>
-        <w:t xml:space="preserve">Users, </w:t>
-      </w:r>
-      <w:proofErr w:type="spellStart"/>
-      <w:r>
-        <w:rPr>
-          <w:lang w:val="en-US"/>
-        </w:rPr>
-        <w:t>Daily_Food</w:t>
-      </w:r>
-      <w:proofErr w:type="spellEnd"/>
-      <w:r>
-        <w:rPr>
-          <w:lang w:val="en-US"/>
-        </w:rPr>
-        <w:t xml:space="preserve">, Recipe, </w:t>
-      </w:r>
-      <w:proofErr w:type="spellStart"/>
-      <w:r>
-        <w:rPr>
-          <w:lang w:val="en-US"/>
-        </w:rPr>
-        <w:t>Prod_Rec</w:t>
-      </w:r>
-      <w:proofErr w:type="spellEnd"/>
-      <w:r>
-        <w:rPr>
-          <w:lang w:val="en-US"/>
-        </w:rPr>
-        <w:t xml:space="preserve">, Products, </w:t>
-      </w:r>
-      <w:proofErr w:type="spellStart"/>
-      <w:r>
-        <w:rPr>
-          <w:lang w:val="en-US"/>
-        </w:rPr>
-        <w:t>Type_of_Food</w:t>
-      </w:r>
-      <w:proofErr w:type="spellEnd"/>
-      <w:r>
-        <w:rPr>
-          <w:lang w:val="en-US"/>
-        </w:rPr>
-        <w:t xml:space="preserve">, </w:t>
-      </w:r>
-      <w:proofErr w:type="spellStart"/>
-      <w:r>
-        <w:rPr>
-          <w:lang w:val="en-US"/>
-        </w:rPr>
-        <w:t>Daily_Insulin</w:t>
-      </w:r>
-      <w:proofErr w:type="spellEnd"/>
-      <w:r>
-        <w:rPr>
-          <w:lang w:val="en-US"/>
-        </w:rPr>
-        <w:t xml:space="preserve">, </w:t>
-      </w:r>
-      <w:proofErr w:type="spellStart"/>
-      <w:r>
-        <w:rPr>
-          <w:lang w:val="en-US"/>
-        </w:rPr>
-        <w:t>Type_of_Insulin</w:t>
-      </w:r>
-      <w:proofErr w:type="spellEnd"/>
-      <w:r>
-        <w:rPr>
-          <w:lang w:val="en-US"/>
-        </w:rPr>
-        <w:t xml:space="preserve">, </w:t>
-      </w:r>
-      <w:proofErr w:type="spellStart"/>
-      <w:r>
-        <w:rPr>
-          <w:lang w:val="en-US"/>
-        </w:rPr>
-        <w:t>Daily_Pill</w:t>
-      </w:r>
-      <w:proofErr w:type="spellEnd"/>
-      <w:r>
-        <w:rPr>
-          <w:lang w:val="en-US"/>
-        </w:rPr>
-        <w:t xml:space="preserve">, </w:t>
-      </w:r>
-      <w:proofErr w:type="spellStart"/>
-      <w:r>
-        <w:rPr>
-          <w:lang w:val="en-US"/>
-        </w:rPr>
-        <w:t>Daily_Cal</w:t>
-      </w:r>
-      <w:proofErr w:type="spellEnd"/>
-      <w:r>
-        <w:rPr>
-          <w:lang w:val="en-US"/>
-        </w:rPr>
-        <w:t xml:space="preserve">, </w:t>
-      </w:r>
-      <w:proofErr w:type="spellStart"/>
-      <w:r>
-        <w:rPr>
-          <w:lang w:val="en-US"/>
-        </w:rPr>
-        <w:t>Daily_Water</w:t>
-      </w:r>
-      <w:proofErr w:type="spellEnd"/>
-      <w:r>
-        <w:rPr>
-          <w:lang w:val="en-US"/>
-        </w:rPr>
-        <w:t xml:space="preserve">, History, </w:t>
-      </w:r>
-      <w:proofErr w:type="spellStart"/>
-      <w:r>
-        <w:rPr>
-          <w:lang w:val="en-US"/>
-        </w:rPr>
-        <w:t>History_Blood_Sugar</w:t>
-      </w:r>
-      <w:proofErr w:type="spellEnd"/>
-      <w:r>
-        <w:rPr>
-          <w:lang w:val="en-US"/>
-        </w:rPr>
-        <w:t xml:space="preserve">, </w:t>
-      </w:r>
-      <w:proofErr w:type="spellStart"/>
-      <w:r>
-        <w:rPr>
-          <w:lang w:val="en-US"/>
-        </w:rPr>
-        <w:t>Products_Awaiting_Approval</w:t>
-      </w:r>
-      <w:proofErr w:type="spellEnd"/>
+        <w:t xml:space="preserve">Users, Daily_Food, Recipe, Prod_Rec, Products, Type_of_Food, </w:t>
+      </w:r>
+      <w:r>
+        <w:rPr>
+          <w:lang w:val="en-US"/>
+        </w:rPr>
+        <w:t>Daily_Insulin, Type_of_Insulin, Daily_Pill</w:t>
+      </w:r>
+      <w:r>
+        <w:rPr>
+          <w:lang w:val="en-US"/>
+        </w:rPr>
+        <w:t>, Daily_Cal, Daily_Water, History, History_Blood_Sugar, Products_Awaiting_Approval</w:t>
+      </w:r>
       <w:r>
         <w:rPr>
           <w:lang w:val="en-US"/>
@@ -7210,14 +6902,12 @@
       <w:r>
         <w:t>_</w:t>
       </w:r>
-      <w:proofErr w:type="spellStart"/>
       <w:r>
         <w:rPr>
           <w:lang w:val="en-US"/>
         </w:rPr>
         <w:t>DataBase</w:t>
       </w:r>
-      <w:proofErr w:type="spellEnd"/>
     </w:p>
     <w:p>
       <w:pPr>
@@ -7435,18 +7125,8 @@
           <w:szCs w:val="28"/>
           <w:lang w:eastAsia="ru-RU"/>
         </w:rPr>
-        <w:t xml:space="preserve">пароль пользователя, при записи в базу данных </w:t>
-      </w:r>
-      <w:proofErr w:type="spellStart"/>
-      <w:r>
-        <w:rPr>
-          <w:rFonts w:eastAsia="Times New Roman" w:cs="Times New Roman"/>
-          <w:szCs w:val="28"/>
-          <w:lang w:eastAsia="ru-RU"/>
-        </w:rPr>
-        <w:t>хэшируется</w:t>
-      </w:r>
-      <w:proofErr w:type="spellEnd"/>
+        <w:t>пароль пользователя, при записи в базу данных хэшируется</w:t>
+      </w:r>
       <w:r>
         <w:rPr>
           <w:rFonts w:eastAsia="Times New Roman" w:cs="Times New Roman"/>
@@ -7455,7 +7135,6 @@
         </w:rPr>
         <w:t xml:space="preserve">, </w:t>
       </w:r>
-      <w:proofErr w:type="spellStart"/>
       <w:r>
         <w:rPr>
           <w:rFonts w:eastAsia="Times New Roman" w:cs="Times New Roman"/>
@@ -7464,7 +7143,6 @@
         </w:rPr>
         <w:t>isadmin</w:t>
       </w:r>
-      <w:proofErr w:type="spellEnd"/>
       <w:r>
         <w:rPr>
           <w:rFonts w:eastAsia="Times New Roman" w:cs="Times New Roman"/>
@@ -9353,7 +9031,6 @@
         </w:rPr>
         <w:t xml:space="preserve">_ </w:t>
       </w:r>
-      <w:proofErr w:type="gramStart"/>
       <w:r>
         <w:rPr>
           <w:rFonts w:eastAsia="Times New Roman" w:cs="Times New Roman"/>
@@ -9368,16 +9045,7 @@
           <w:szCs w:val="28"/>
           <w:lang w:eastAsia="ru-RU"/>
         </w:rPr>
-        <w:t xml:space="preserve">  -</w:t>
-      </w:r>
-      <w:proofErr w:type="gramEnd"/>
-      <w:r>
-        <w:rPr>
-          <w:rFonts w:eastAsia="Times New Roman" w:cs="Times New Roman"/>
-          <w:szCs w:val="28"/>
-          <w:lang w:eastAsia="ru-RU"/>
-        </w:rPr>
-        <w:t xml:space="preserve"> </w:t>
+        <w:t xml:space="preserve">  - </w:t>
       </w:r>
       <w:r>
         <w:rPr>
@@ -10298,7 +9966,6 @@
         </w:rPr>
         <w:t xml:space="preserve"> </w:t>
       </w:r>
-      <w:proofErr w:type="gramStart"/>
       <w:r>
         <w:rPr>
           <w:rFonts w:eastAsia="Times New Roman" w:cs="Times New Roman"/>
@@ -10323,7 +9990,6 @@
         </w:rPr>
         <w:t>id</w:t>
       </w:r>
-      <w:proofErr w:type="gramEnd"/>
       <w:r>
         <w:rPr>
           <w:rFonts w:eastAsia="Times New Roman" w:cs="Times New Roman"/>
@@ -10420,23 +10086,13 @@
         </w:rPr>
         <w:t xml:space="preserve"> </w:t>
       </w:r>
-      <w:proofErr w:type="spellStart"/>
-      <w:r>
-        <w:rPr>
-          <w:rFonts w:eastAsia="Times New Roman" w:cs="Times New Roman"/>
-          <w:szCs w:val="28"/>
-          <w:lang w:eastAsia="ru-RU"/>
-        </w:rPr>
-        <w:t>автозаполняется</w:t>
-      </w:r>
-      <w:proofErr w:type="spellEnd"/>
-      <w:r>
-        <w:rPr>
-          <w:rFonts w:eastAsia="Times New Roman" w:cs="Times New Roman"/>
-          <w:szCs w:val="28"/>
-          <w:lang w:eastAsia="ru-RU"/>
-        </w:rPr>
-        <w:t xml:space="preserve">, когда срабатывает триггер таблицы </w:t>
+      <w:r>
+        <w:rPr>
+          <w:rFonts w:eastAsia="Times New Roman" w:cs="Times New Roman"/>
+          <w:szCs w:val="28"/>
+          <w:lang w:eastAsia="ru-RU"/>
+        </w:rPr>
+        <w:t xml:space="preserve">автозаполняется, когда срабатывает триггер таблицы </w:t>
       </w:r>
       <w:r>
         <w:rPr>
@@ -10626,7 +10282,6 @@
         </w:rPr>
         <w:t xml:space="preserve"> </w:t>
       </w:r>
-      <w:proofErr w:type="gramStart"/>
       <w:r>
         <w:rPr>
           <w:rFonts w:eastAsia="Times New Roman" w:cs="Times New Roman"/>
@@ -10651,7 +10306,6 @@
         </w:rPr>
         <w:t>id</w:t>
       </w:r>
-      <w:proofErr w:type="gramEnd"/>
       <w:r>
         <w:rPr>
           <w:rFonts w:eastAsia="Times New Roman" w:cs="Times New Roman"/>
@@ -10724,7 +10378,6 @@
         </w:rPr>
         <w:t>_</w:t>
       </w:r>
-      <w:proofErr w:type="spellStart"/>
       <w:r>
         <w:rPr>
           <w:rFonts w:eastAsia="Times New Roman" w:cs="Times New Roman"/>
@@ -10733,7 +10386,6 @@
         </w:rPr>
         <w:t>shugar</w:t>
       </w:r>
-      <w:proofErr w:type="spellEnd"/>
       <w:r>
         <w:rPr>
           <w:rFonts w:eastAsia="Times New Roman" w:cs="Times New Roman"/>
@@ -10766,23 +10418,13 @@
         </w:rPr>
         <w:t xml:space="preserve"> </w:t>
       </w:r>
-      <w:proofErr w:type="spellStart"/>
-      <w:r>
-        <w:rPr>
-          <w:rFonts w:eastAsia="Times New Roman" w:cs="Times New Roman"/>
-          <w:szCs w:val="28"/>
-          <w:lang w:eastAsia="ru-RU"/>
-        </w:rPr>
-        <w:t>автозаполняется</w:t>
-      </w:r>
-      <w:proofErr w:type="spellEnd"/>
-      <w:r>
-        <w:rPr>
-          <w:rFonts w:eastAsia="Times New Roman" w:cs="Times New Roman"/>
-          <w:szCs w:val="28"/>
-          <w:lang w:eastAsia="ru-RU"/>
-        </w:rPr>
-        <w:t xml:space="preserve">, когда срабатывает триггер таблицы </w:t>
+      <w:r>
+        <w:rPr>
+          <w:rFonts w:eastAsia="Times New Roman" w:cs="Times New Roman"/>
+          <w:szCs w:val="28"/>
+          <w:lang w:eastAsia="ru-RU"/>
+        </w:rPr>
+        <w:t xml:space="preserve">автозаполняется, когда срабатывает триггер таблицы </w:t>
       </w:r>
       <w:r>
         <w:rPr>
@@ -11616,23 +11258,7 @@
           <w:rFonts w:cs="Times New Roman"/>
           <w:szCs w:val="28"/>
         </w:rPr>
-        <w:t xml:space="preserve">, а </w:t>
-      </w:r>
-      <w:proofErr w:type="gramStart"/>
-      <w:r>
-        <w:rPr>
-          <w:rFonts w:cs="Times New Roman"/>
-          <w:szCs w:val="28"/>
-        </w:rPr>
-        <w:t>так же</w:t>
-      </w:r>
-      <w:proofErr w:type="gramEnd"/>
-      <w:r>
-        <w:rPr>
-          <w:rFonts w:cs="Times New Roman"/>
-          <w:szCs w:val="28"/>
-        </w:rPr>
-        <w:t xml:space="preserve"> перейти на другие страницы приложения. </w:t>
+        <w:t xml:space="preserve">, а так же перейти на другие страницы приложения. </w:t>
       </w:r>
       <w:r>
         <w:t xml:space="preserve"> Внешний вид главного окна </w:t>
@@ -11738,15 +11364,7 @@
         <w:t>тся</w:t>
       </w:r>
       <w:r>
-        <w:t xml:space="preserve"> различные страницы «Личный кабинет», «Рецепты», «Статистика уровня сахара в крови», «Статистика веса», а </w:t>
-      </w:r>
-      <w:proofErr w:type="gramStart"/>
-      <w:r>
-        <w:t>так же</w:t>
-      </w:r>
-      <w:proofErr w:type="gramEnd"/>
-      <w:r>
-        <w:t xml:space="preserve"> можно выйти из аккаунта или со всего приложения</w:t>
+        <w:t xml:space="preserve"> различные страницы «Личный кабинет», «Рецепты», «Статистика уровня сахара в крови», «Статистика веса», а так же можно выйти из аккаунта или со всего приложения</w:t>
       </w:r>
       <w:r>
         <w:t>. На рисунк</w:t>
@@ -11866,15 +11484,7 @@
         <w:t>В «Личном кабинете» пользователь может просмотреть информацию о себе</w:t>
       </w:r>
       <w:r>
-        <w:t xml:space="preserve">, а </w:t>
-      </w:r>
-      <w:proofErr w:type="gramStart"/>
-      <w:r>
-        <w:t>так же</w:t>
-      </w:r>
-      <w:proofErr w:type="gramEnd"/>
-      <w:r>
-        <w:t xml:space="preserve"> внести изменения веса, возраста, цели. </w:t>
+        <w:t xml:space="preserve">, а так же внести изменения веса, возраста, цели. </w:t>
       </w:r>
     </w:p>
     <w:p>
@@ -12127,7 +11737,6 @@
         <w:spacing w:before="160"/>
       </w:pPr>
       <w:r>
-        <w:lastRenderedPageBreak/>
         <w:t>Страницы «Статистика веса» и «Статистика уровня сахара в крови» построены по одному принципу.</w:t>
       </w:r>
     </w:p>
@@ -12153,6 +11762,7 @@
           <w:sz w:val="28"/>
           <w:szCs w:val="28"/>
         </w:rPr>
+        <w:lastRenderedPageBreak/>
         <w:t>4.1.2 Вход в качестве администратора</w:t>
       </w:r>
     </w:p>
@@ -12379,46 +11989,46 @@
           <w:rFonts w:cs="Times New Roman"/>
           <w:szCs w:val="28"/>
         </w:rPr>
+        <w:t>Рисунок 4.</w:t>
+      </w:r>
+      <w:r>
+        <w:rPr>
+          <w:rFonts w:cs="Times New Roman"/>
+          <w:szCs w:val="28"/>
+        </w:rPr>
+        <w:t>9</w:t>
+      </w:r>
+      <w:r>
+        <w:t> </w:t>
+      </w:r>
+      <w:r>
+        <w:sym w:font="Symbol" w:char="F02D"/>
+      </w:r>
+      <w:r>
+        <w:t xml:space="preserve"> </w:t>
+      </w:r>
+      <w:r>
+        <w:rPr>
+          <w:rFonts w:cs="Times New Roman"/>
+          <w:szCs w:val="28"/>
+        </w:rPr>
+        <w:t>Страница продуктов для одобрения</w:t>
+      </w:r>
+    </w:p>
+    <w:p>
+      <w:pPr>
+        <w:spacing w:after="160" w:line="259" w:lineRule="auto"/>
+        <w:rPr>
+          <w:rFonts w:cs="Times New Roman"/>
+          <w:szCs w:val="28"/>
+        </w:rPr>
+      </w:pPr>
+      <w:r>
+        <w:rPr>
+          <w:rFonts w:cs="Times New Roman"/>
+          <w:szCs w:val="28"/>
+        </w:rPr>
         <w:lastRenderedPageBreak/>
-        <w:t>Рисунок 4.</w:t>
-      </w:r>
-      <w:r>
-        <w:rPr>
-          <w:rFonts w:cs="Times New Roman"/>
-          <w:szCs w:val="28"/>
-        </w:rPr>
-        <w:t>9</w:t>
-      </w:r>
-      <w:r>
-        <w:t> </w:t>
-      </w:r>
-      <w:r>
-        <w:sym w:font="Symbol" w:char="F02D"/>
-      </w:r>
-      <w:r>
-        <w:t xml:space="preserve"> </w:t>
-      </w:r>
-      <w:r>
-        <w:rPr>
-          <w:rFonts w:cs="Times New Roman"/>
-          <w:szCs w:val="28"/>
-        </w:rPr>
-        <w:t>Страница продуктов для одобрения</w:t>
-      </w:r>
-    </w:p>
-    <w:p>
-      <w:pPr>
-        <w:spacing w:after="160" w:line="259" w:lineRule="auto"/>
-        <w:rPr>
-          <w:rFonts w:cs="Times New Roman"/>
-          <w:szCs w:val="28"/>
-        </w:rPr>
-      </w:pPr>
-      <w:r>
-        <w:rPr>
-          <w:rFonts w:cs="Times New Roman"/>
-          <w:szCs w:val="28"/>
-        </w:rPr>
         <w:t>Админ контролирует базу продуктов и базу рецептов (рис. 4.10). Соответственно он может пополнять их.</w:t>
       </w:r>
     </w:p>
@@ -13263,14 +12873,8 @@
       <w:pPr>
         <w:pStyle w:val="1"/>
         <w:ind w:left="851" w:firstLine="0"/>
-        <w:rPr>
-          <w:highlight w:val="yellow"/>
-        </w:rPr>
-      </w:pPr>
-      <w:r>
-        <w:rPr>
-          <w:highlight w:val="yellow"/>
-        </w:rPr>
+      </w:pPr>
+      <w:r>
         <w:lastRenderedPageBreak/>
         <w:t>Руководство по установке и использованию</w:t>
       </w:r>
@@ -13282,252 +12886,159 @@
           <w:ilvl w:val="1"/>
           <w:numId w:val="11"/>
         </w:numPr>
-        <w:rPr>
-          <w:highlight w:val="yellow"/>
-        </w:rPr>
-      </w:pPr>
-      <w:r>
-        <w:rPr>
-          <w:highlight w:val="yellow"/>
-        </w:rPr>
+      </w:pPr>
+      <w:r>
         <w:t>Установка программного средства</w:t>
       </w:r>
     </w:p>
     <w:p>
-      <w:pPr>
-        <w:rPr>
-          <w:highlight w:val="yellow"/>
-        </w:rPr>
-      </w:pPr>
-      <w:r>
-        <w:rPr>
-          <w:highlight w:val="yellow"/>
-        </w:rPr>
+      <w:r>
         <w:t xml:space="preserve">Для работы программного средства необходима первоначальная настройка. Для начала, необходимо наличие установленной на компьютере системы управления базами данных </w:t>
       </w:r>
       <w:r>
         <w:rPr>
-          <w:highlight w:val="yellow"/>
           <w:lang w:val="en-US"/>
         </w:rPr>
         <w:t>Microsoft</w:t>
       </w:r>
       <w:r>
-        <w:rPr>
-          <w:highlight w:val="yellow"/>
-        </w:rPr>
         <w:t xml:space="preserve"> </w:t>
       </w:r>
       <w:r>
         <w:rPr>
-          <w:highlight w:val="yellow"/>
           <w:lang w:val="en-US"/>
         </w:rPr>
         <w:t>SQL</w:t>
       </w:r>
       <w:r>
-        <w:rPr>
-          <w:highlight w:val="yellow"/>
-        </w:rPr>
         <w:t xml:space="preserve"> </w:t>
       </w:r>
       <w:r>
         <w:rPr>
-          <w:highlight w:val="yellow"/>
           <w:lang w:val="en-US"/>
         </w:rPr>
         <w:t>Server</w:t>
       </w:r>
       <w:r>
-        <w:rPr>
-          <w:highlight w:val="yellow"/>
-        </w:rPr>
         <w:t>, а также утилит</w:t>
       </w:r>
       <w:r>
-        <w:rPr>
-          <w:highlight w:val="yellow"/>
-        </w:rPr>
         <w:t>ы</w:t>
       </w:r>
       <w:r>
-        <w:rPr>
-          <w:highlight w:val="yellow"/>
-        </w:rPr>
         <w:t xml:space="preserve"> </w:t>
       </w:r>
       <w:r>
         <w:rPr>
-          <w:highlight w:val="yellow"/>
           <w:lang w:val="en-US"/>
         </w:rPr>
         <w:t>SQL</w:t>
       </w:r>
       <w:r>
-        <w:rPr>
-          <w:highlight w:val="yellow"/>
-        </w:rPr>
         <w:t xml:space="preserve"> </w:t>
       </w:r>
       <w:r>
         <w:rPr>
-          <w:highlight w:val="yellow"/>
           <w:lang w:val="en-US"/>
         </w:rPr>
         <w:t>Server</w:t>
       </w:r>
       <w:r>
-        <w:rPr>
-          <w:highlight w:val="yellow"/>
-        </w:rPr>
         <w:t xml:space="preserve"> </w:t>
       </w:r>
       <w:r>
         <w:rPr>
-          <w:highlight w:val="yellow"/>
           <w:lang w:val="en-US"/>
         </w:rPr>
         <w:t>Management</w:t>
       </w:r>
       <w:r>
-        <w:rPr>
-          <w:highlight w:val="yellow"/>
-        </w:rPr>
         <w:t xml:space="preserve"> </w:t>
       </w:r>
       <w:r>
         <w:rPr>
-          <w:highlight w:val="yellow"/>
           <w:lang w:val="en-US"/>
         </w:rPr>
         <w:t>Studio</w:t>
       </w:r>
       <w:r>
-        <w:rPr>
-          <w:highlight w:val="yellow"/>
-        </w:rPr>
         <w:t xml:space="preserve"> для управления и администрирования </w:t>
       </w:r>
       <w:r>
-        <w:rPr>
-          <w:highlight w:val="yellow"/>
-        </w:rPr>
         <w:t xml:space="preserve">компонентов </w:t>
       </w:r>
       <w:r>
         <w:rPr>
-          <w:highlight w:val="yellow"/>
           <w:lang w:val="en-US"/>
         </w:rPr>
         <w:t>Microsoft</w:t>
       </w:r>
       <w:r>
-        <w:rPr>
-          <w:highlight w:val="yellow"/>
-        </w:rPr>
         <w:t xml:space="preserve"> </w:t>
       </w:r>
       <w:r>
         <w:rPr>
-          <w:highlight w:val="yellow"/>
           <w:lang w:val="en-US"/>
         </w:rPr>
         <w:t>SQL</w:t>
       </w:r>
       <w:r>
-        <w:rPr>
-          <w:highlight w:val="yellow"/>
-        </w:rPr>
         <w:t xml:space="preserve"> </w:t>
       </w:r>
       <w:r>
         <w:rPr>
-          <w:highlight w:val="yellow"/>
           <w:lang w:val="en-US"/>
         </w:rPr>
         <w:t>Server</w:t>
       </w:r>
       <w:r>
-        <w:rPr>
-          <w:highlight w:val="yellow"/>
-        </w:rPr>
         <w:t>.</w:t>
       </w:r>
     </w:p>
     <w:p>
-      <w:pPr>
-        <w:rPr>
-          <w:highlight w:val="yellow"/>
-        </w:rPr>
-      </w:pPr>
-      <w:r>
-        <w:rPr>
-          <w:highlight w:val="yellow"/>
-        </w:rPr>
+      <w:r>
         <w:t xml:space="preserve">Необходимо войти в </w:t>
       </w:r>
       <w:r>
         <w:rPr>
-          <w:highlight w:val="yellow"/>
           <w:lang w:val="en-US"/>
         </w:rPr>
         <w:t>SQL</w:t>
       </w:r>
       <w:r>
-        <w:rPr>
-          <w:highlight w:val="yellow"/>
-        </w:rPr>
         <w:t xml:space="preserve"> </w:t>
       </w:r>
       <w:r>
         <w:rPr>
-          <w:highlight w:val="yellow"/>
           <w:lang w:val="en-US"/>
         </w:rPr>
         <w:t>Server</w:t>
       </w:r>
       <w:r>
-        <w:rPr>
-          <w:highlight w:val="yellow"/>
-        </w:rPr>
         <w:t xml:space="preserve"> </w:t>
       </w:r>
       <w:r>
         <w:rPr>
-          <w:highlight w:val="yellow"/>
           <w:lang w:val="en-US"/>
         </w:rPr>
         <w:t>Management</w:t>
       </w:r>
       <w:r>
-        <w:rPr>
-          <w:highlight w:val="yellow"/>
-        </w:rPr>
         <w:t xml:space="preserve"> </w:t>
       </w:r>
       <w:r>
         <w:rPr>
-          <w:highlight w:val="yellow"/>
           <w:lang w:val="en-US"/>
         </w:rPr>
         <w:t>Studio</w:t>
       </w:r>
       <w:r>
-        <w:rPr>
-          <w:highlight w:val="yellow"/>
-        </w:rPr>
         <w:t xml:space="preserve">, где в обозревателе объектов раскрыть список текущего подключения и нажать правой кнопкой мыши на вкладке </w:t>
       </w:r>
       <w:r>
-        <w:rPr>
-          <w:highlight w:val="yellow"/>
-        </w:rPr>
         <w:t>«Базы данных». В контекстном меню требуется выбрать пункт «Присоединить»</w:t>
       </w:r>
       <w:r>
-        <w:rPr>
-          <w:highlight w:val="yellow"/>
-        </w:rPr>
         <w:t>, как на рисунке 5.1.</w:t>
       </w:r>
     </w:p>
@@ -13537,195 +13048,19 @@
         <w:ind w:firstLine="0"/>
         <w:jc w:val="center"/>
         <w:rPr>
-          <w:highlight w:val="yellow"/>
           <w:lang w:val="en-US"/>
         </w:rPr>
       </w:pPr>
       <w:r>
         <w:rPr>
           <w:noProof/>
-          <w:highlight w:val="yellow"/>
           <w:lang w:eastAsia="ru-RU"/>
         </w:rPr>
         <w:drawing>
-          <wp:inline distT="0" distB="0" distL="0" distR="0" wp14:anchorId="72BAFD8E" wp14:editId="6DE9AD91">
-            <wp:extent cx="2639833" cy="2177863"/>
-            <wp:effectExtent l="0" t="0" r="8255" b="0"/>
-            <wp:docPr id="35" name="Рисунок 35"/>
-            <wp:cNvGraphicFramePr>
-              <a:graphicFrameLocks xmlns:a="http://schemas.openxmlformats.org/drawingml/2006/main" noChangeAspect="1"/>
-            </wp:cNvGraphicFramePr>
-            <a:graphic xmlns:a="http://schemas.openxmlformats.org/drawingml/2006/main">
-              <a:graphicData uri="http://schemas.openxmlformats.org/drawingml/2006/picture">
-                <pic:pic xmlns:pic="http://schemas.openxmlformats.org/drawingml/2006/picture">
-                  <pic:nvPicPr>
-                    <pic:cNvPr id="1" name=""/>
-                    <pic:cNvPicPr/>
-                  </pic:nvPicPr>
-                  <pic:blipFill rotWithShape="1">
-                    <a:blip r:embed="rId35"/>
-                    <a:srcRect t="15766" r="72098" b="43313"/>
-                    <a:stretch/>
-                  </pic:blipFill>
-                  <pic:spPr bwMode="auto">
-                    <a:xfrm>
-                      <a:off x="0" y="0"/>
-                      <a:ext cx="2654565" cy="2190017"/>
-                    </a:xfrm>
-                    <a:prstGeom prst="rect">
-                      <a:avLst/>
-                    </a:prstGeom>
-                    <a:ln>
-                      <a:noFill/>
-                    </a:ln>
-                    <a:extLst>
-                      <a:ext uri="{53640926-AAD7-44D8-BBD7-CCE9431645EC}">
-                        <a14:shadowObscured xmlns:a14="http://schemas.microsoft.com/office/drawing/2010/main"/>
-                      </a:ext>
-                    </a:extLst>
-                  </pic:spPr>
-                </pic:pic>
-              </a:graphicData>
-            </a:graphic>
-          </wp:inline>
-        </w:drawing>
-      </w:r>
-    </w:p>
-    <w:p>
-      <w:pPr>
-        <w:spacing w:before="160" w:after="280"/>
-        <w:ind w:firstLine="0"/>
-        <w:jc w:val="center"/>
-        <w:rPr>
-          <w:highlight w:val="yellow"/>
-        </w:rPr>
-      </w:pPr>
-      <w:r>
-        <w:rPr>
-          <w:highlight w:val="yellow"/>
-        </w:rPr>
-        <w:t xml:space="preserve">Рисунок </w:t>
-      </w:r>
-      <w:r>
-        <w:rPr>
-          <w:highlight w:val="yellow"/>
-        </w:rPr>
-        <w:t>5</w:t>
-      </w:r>
-      <w:r>
-        <w:rPr>
-          <w:highlight w:val="yellow"/>
-        </w:rPr>
-        <w:t>.1 </w:t>
-      </w:r>
-      <w:r>
-        <w:rPr>
-          <w:highlight w:val="yellow"/>
-        </w:rPr>
-        <w:sym w:font="Symbol" w:char="F02D"/>
-      </w:r>
-      <w:r>
-        <w:rPr>
-          <w:highlight w:val="yellow"/>
-        </w:rPr>
-        <w:t xml:space="preserve"> </w:t>
-      </w:r>
-      <w:r>
-        <w:rPr>
-          <w:highlight w:val="yellow"/>
-        </w:rPr>
-        <w:t>Выбор пункта «Присоединить»</w:t>
-      </w:r>
-    </w:p>
-    <w:p>
-      <w:pPr>
-        <w:rPr>
-          <w:highlight w:val="yellow"/>
-        </w:rPr>
-      </w:pPr>
-      <w:r>
-        <w:rPr>
-          <w:highlight w:val="yellow"/>
-        </w:rPr>
-        <w:t xml:space="preserve"> В открывшемся окне на панели «Базы данных для присоединения» необходимо нажать кнопку «Добавить»</w:t>
-      </w:r>
-      <w:r>
-        <w:rPr>
-          <w:highlight w:val="yellow"/>
-        </w:rPr>
-        <w:t xml:space="preserve"> и указать физический путь к базе данных проекта </w:t>
-      </w:r>
-      <w:proofErr w:type="spellStart"/>
-      <w:r>
-        <w:rPr>
-          <w:highlight w:val="yellow"/>
-          <w:lang w:val="en-US"/>
-        </w:rPr>
-        <w:t>PianoApp</w:t>
-      </w:r>
-      <w:proofErr w:type="spellEnd"/>
-      <w:r>
-        <w:rPr>
-          <w:highlight w:val="yellow"/>
-        </w:rPr>
-        <w:t>. После этого нажать на кнопку «ОК».</w:t>
-      </w:r>
-      <w:r>
-        <w:rPr>
-          <w:highlight w:val="yellow"/>
-        </w:rPr>
-        <w:t xml:space="preserve"> </w:t>
-      </w:r>
-    </w:p>
-    <w:p>
-      <w:pPr>
-        <w:rPr>
-          <w:highlight w:val="yellow"/>
-        </w:rPr>
-      </w:pPr>
-      <w:r>
-        <w:rPr>
-          <w:highlight w:val="yellow"/>
-        </w:rPr>
-        <w:t xml:space="preserve">После всех проделанных шагов в раскрывающемся списке «Базы данных» обозревателя объектов должна появиться база данных </w:t>
-      </w:r>
-      <w:proofErr w:type="spellStart"/>
-      <w:r>
-        <w:rPr>
-          <w:highlight w:val="yellow"/>
-          <w:lang w:val="en-US"/>
-        </w:rPr>
-        <w:t>PianoApp</w:t>
-      </w:r>
-      <w:proofErr w:type="spellEnd"/>
-      <w:r>
-        <w:rPr>
-          <w:highlight w:val="yellow"/>
-        </w:rPr>
-        <w:t>, как на рисунке 5.2.</w:t>
-      </w:r>
-    </w:p>
-    <w:p>
-      <w:pPr>
-        <w:spacing w:before="280"/>
-        <w:ind w:firstLine="0"/>
-        <w:jc w:val="center"/>
-        <w:rPr>
-          <w:highlight w:val="yellow"/>
-          <w:lang w:val="en-US"/>
-        </w:rPr>
-      </w:pPr>
-      <w:r>
-        <w:rPr>
-          <w:noProof/>
-          <w:highlight w:val="yellow"/>
-          <w:lang w:eastAsia="ru-RU"/>
-        </w:rPr>
-        <w:drawing>
-          <wp:inline distT="0" distB="0" distL="0" distR="0" wp14:anchorId="46868C48" wp14:editId="32C093B4">
-            <wp:extent cx="2735111" cy="1600331"/>
-            <wp:effectExtent l="0" t="0" r="8255" b="0"/>
-            <wp:docPr id="36" name="Рисунок 36"/>
+          <wp:inline distT="0" distB="0" distL="0" distR="0" wp14:anchorId="0E785D20" wp14:editId="1E706117">
+            <wp:extent cx="3562847" cy="1267002"/>
+            <wp:effectExtent l="0" t="0" r="0" b="9525"/>
+            <wp:docPr id="71" name="Рисунок 71"/>
             <wp:cNvGraphicFramePr>
               <a:graphicFrameLocks xmlns:a="http://schemas.openxmlformats.org/drawingml/2006/main" noChangeAspect="1"/>
             </wp:cNvGraphicFramePr>
@@ -13737,33 +13072,19 @@
                     <pic:cNvPicPr/>
                   </pic:nvPicPr>
                   <pic:blipFill>
-                    <a:blip r:embed="rId36">
-                      <a:extLst>
-                        <a:ext uri="{28A0092B-C50C-407E-A947-70E740481C1C}">
-                          <a14:useLocalDpi xmlns:a14="http://schemas.microsoft.com/office/drawing/2010/main" val="0"/>
-                        </a:ext>
-                      </a:extLst>
-                    </a:blip>
+                    <a:blip r:embed="rId35"/>
                     <a:stretch>
                       <a:fillRect/>
                     </a:stretch>
                   </pic:blipFill>
-                  <pic:spPr bwMode="auto">
+                  <pic:spPr>
                     <a:xfrm>
                       <a:off x="0" y="0"/>
-                      <a:ext cx="2757541" cy="1613455"/>
+                      <a:ext cx="3562847" cy="1267002"/>
                     </a:xfrm>
                     <a:prstGeom prst="rect">
                       <a:avLst/>
                     </a:prstGeom>
-                    <a:ln>
-                      <a:noFill/>
-                    </a:ln>
-                    <a:extLst>
-                      <a:ext uri="{53640926-AAD7-44D8-BBD7-CCE9431645EC}">
-                        <a14:shadowObscured xmlns:a14="http://schemas.microsoft.com/office/drawing/2010/main"/>
-                      </a:ext>
-                    </a:extLst>
                   </pic:spPr>
                 </pic:pic>
               </a:graphicData>
@@ -13777,221 +13098,76 @@
         <w:spacing w:before="160" w:after="280"/>
         <w:ind w:firstLine="0"/>
         <w:jc w:val="center"/>
-        <w:rPr>
-          <w:highlight w:val="yellow"/>
-        </w:rPr>
-      </w:pPr>
-      <w:r>
-        <w:rPr>
-          <w:highlight w:val="yellow"/>
-        </w:rPr>
-        <w:t>Рисунок 5.</w:t>
-      </w:r>
-      <w:r>
-        <w:rPr>
-          <w:highlight w:val="yellow"/>
-        </w:rPr>
-        <w:t>2</w:t>
-      </w:r>
-      <w:r>
-        <w:rPr>
-          <w:highlight w:val="yellow"/>
-        </w:rPr>
-        <w:t> </w:t>
-      </w:r>
-      <w:r>
-        <w:rPr>
-          <w:highlight w:val="yellow"/>
-        </w:rPr>
+      </w:pPr>
+      <w:r>
+        <w:t xml:space="preserve">Рисунок </w:t>
+      </w:r>
+      <w:r>
+        <w:t>5</w:t>
+      </w:r>
+      <w:r>
+        <w:t>.1 </w:t>
+      </w:r>
+      <w:r>
         <w:sym w:font="Symbol" w:char="F02D"/>
       </w:r>
       <w:r>
-        <w:rPr>
-          <w:highlight w:val="yellow"/>
-        </w:rPr>
-        <w:t xml:space="preserve"> Появление базы данных </w:t>
-      </w:r>
-      <w:proofErr w:type="spellStart"/>
-      <w:r>
-        <w:rPr>
-          <w:highlight w:val="yellow"/>
-          <w:lang w:val="en-US"/>
-        </w:rPr>
-        <w:t>PianoApp</w:t>
-      </w:r>
-      <w:proofErr w:type="spellEnd"/>
-    </w:p>
-    <w:p>
-      <w:pPr>
-        <w:rPr>
-          <w:highlight w:val="yellow"/>
-        </w:rPr>
-      </w:pPr>
-      <w:r>
-        <w:rPr>
-          <w:highlight w:val="yellow"/>
-        </w:rPr>
-        <w:t>Теперь программное средство готово к запуску.</w:t>
-      </w:r>
-    </w:p>
-    <w:p>
-      <w:pPr>
-        <w:pStyle w:val="2"/>
-        <w:numPr>
-          <w:ilvl w:val="1"/>
-          <w:numId w:val="11"/>
-        </w:numPr>
-        <w:rPr>
-          <w:highlight w:val="yellow"/>
-        </w:rPr>
-      </w:pPr>
-      <w:r>
-        <w:rPr>
-          <w:highlight w:val="yellow"/>
-        </w:rPr>
-        <w:lastRenderedPageBreak/>
-        <w:t>Руководство пользователя по работе с программным средством</w:t>
-      </w:r>
-    </w:p>
-    <w:p>
-      <w:pPr>
-        <w:rPr>
-          <w:highlight w:val="yellow"/>
-        </w:rPr>
-      </w:pPr>
-      <w:r>
-        <w:rPr>
-          <w:highlight w:val="yellow"/>
-        </w:rPr>
-        <w:t xml:space="preserve">После успешного присоединения базы данных </w:t>
-      </w:r>
-      <w:proofErr w:type="spellStart"/>
-      <w:r>
-        <w:rPr>
-          <w:highlight w:val="yellow"/>
-          <w:lang w:val="en-US"/>
-        </w:rPr>
-        <w:t>PianoApp</w:t>
-      </w:r>
-      <w:proofErr w:type="spellEnd"/>
-      <w:r>
-        <w:rPr>
-          <w:highlight w:val="yellow"/>
-        </w:rPr>
-        <w:t xml:space="preserve"> пользователю необходимо запустить файл </w:t>
-      </w:r>
-      <w:proofErr w:type="spellStart"/>
-      <w:r>
-        <w:rPr>
-          <w:highlight w:val="yellow"/>
-          <w:lang w:val="en-US"/>
-        </w:rPr>
-        <w:t>YourPiano</w:t>
-      </w:r>
-      <w:proofErr w:type="spellEnd"/>
-      <w:r>
-        <w:rPr>
-          <w:highlight w:val="yellow"/>
-        </w:rPr>
+        <w:t xml:space="preserve"> </w:t>
+      </w:r>
+      <w:r>
+        <w:t>Выбор пункта «Присоединить»</w:t>
+      </w:r>
+    </w:p>
+    <w:p>
+      <w:r>
+        <w:t>В открывшемся окне на панели «Базы данных для присоединения» необходимо нажать кнопку «Добавить»</w:t>
+      </w:r>
+      <w:r>
+        <w:t xml:space="preserve"> и указать физический путь к базе данных проекта </w:t>
+      </w:r>
+      <w:r>
+        <w:rPr>
+          <w:lang w:val="en-US"/>
+        </w:rPr>
+        <w:t>Diabet</w:t>
+      </w:r>
+      <w:r>
         <w:t>.</w:t>
       </w:r>
       <w:r>
         <w:rPr>
-          <w:highlight w:val="yellow"/>
-          <w:lang w:val="en-US"/>
-        </w:rPr>
-        <w:t>exe</w:t>
-      </w:r>
-      <w:r>
-        <w:rPr>
-          <w:highlight w:val="yellow"/>
-        </w:rPr>
-        <w:t xml:space="preserve">. После открытия окна авторизации новому пользователю требуется перейти к окну регистрации, в котором правильно заполнить все поля. </w:t>
-      </w:r>
-      <w:r>
-        <w:rPr>
-          <w:highlight w:val="yellow"/>
-        </w:rPr>
-        <w:t xml:space="preserve">Условия валидности вводимых данных можно прочитать, если навести </w:t>
-      </w:r>
-      <w:r>
-        <w:rPr>
-          <w:highlight w:val="yellow"/>
-        </w:rPr>
-        <w:t xml:space="preserve">курсор </w:t>
-      </w:r>
-      <w:r>
-        <w:rPr>
-          <w:highlight w:val="yellow"/>
-        </w:rPr>
-        <w:t>мыш</w:t>
-      </w:r>
-      <w:r>
-        <w:rPr>
-          <w:highlight w:val="yellow"/>
-        </w:rPr>
-        <w:t>и</w:t>
-      </w:r>
-      <w:r>
-        <w:rPr>
-          <w:highlight w:val="yellow"/>
-        </w:rPr>
-        <w:t xml:space="preserve"> на название поля. </w:t>
-      </w:r>
-    </w:p>
-    <w:p>
-      <w:pPr>
-        <w:rPr>
-          <w:highlight w:val="yellow"/>
-        </w:rPr>
-      </w:pPr>
-      <w:r>
-        <w:rPr>
-          <w:highlight w:val="yellow"/>
-        </w:rPr>
-        <w:t>Так, например, имя пользователя должно быть уникальным, т. е. пользователей с таким именем быть не должно, и содержать от 4 до 1</w:t>
-      </w:r>
-      <w:r>
-        <w:rPr>
-          <w:highlight w:val="yellow"/>
-        </w:rPr>
-        <w:t>5</w:t>
-      </w:r>
-      <w:r>
-        <w:rPr>
-          <w:highlight w:val="yellow"/>
-        </w:rPr>
-        <w:t xml:space="preserve"> символов. В состав пароля должны входить латинские буквы верхнего и нижнего регистра, а также цифры, с общей длиной от 4 до 10 символов. </w:t>
-      </w:r>
-      <w:r>
-        <w:rPr>
-          <w:highlight w:val="yellow"/>
-        </w:rPr>
-        <w:t>Электронный адрес же, по условию регулярного выражения, должен состоять из четырех частей: текстовых данных до символа «@», самого символа «@», и еще двух частей после символа «@», разделенных точкой.</w:t>
-      </w:r>
-      <w:r>
-        <w:rPr>
-          <w:highlight w:val="yellow"/>
-        </w:rPr>
+          <w:lang w:val="en-US"/>
+        </w:rPr>
+        <w:t>net</w:t>
+      </w:r>
+      <w:r>
+        <w:t>. После этого нажать на кнопку «ОК».</w:t>
+      </w:r>
+      <w:r>
         <w:t xml:space="preserve"> </w:t>
       </w:r>
-      <w:r>
-        <w:rPr>
-          <w:highlight w:val="yellow"/>
-        </w:rPr>
-        <w:t>Пример</w:t>
-      </w:r>
-      <w:r>
-        <w:rPr>
-          <w:highlight w:val="yellow"/>
-        </w:rPr>
-        <w:t xml:space="preserve"> правильного</w:t>
-      </w:r>
-      <w:r>
-        <w:rPr>
-          <w:highlight w:val="yellow"/>
-        </w:rPr>
-        <w:t xml:space="preserve"> заполнения полей показан на рисунке 5.3.</w:t>
+    </w:p>
+    <w:p>
+      <w:r>
+        <w:t xml:space="preserve">После всех проделанных шагов в раскрывающемся списке «Базы данных» обозревателя объектов должна появиться база данных </w:t>
+      </w:r>
+      <w:r>
+        <w:rPr>
+          <w:lang w:val="en-US"/>
+        </w:rPr>
+        <w:t>Diabet</w:t>
+      </w:r>
+      <w:r>
+        <w:t>.</w:t>
+      </w:r>
+      <w:r>
+        <w:rPr>
+          <w:lang w:val="en-US"/>
+        </w:rPr>
+        <w:t>net</w:t>
+      </w:r>
+      <w:r>
+        <w:t>, как на рисунке 5.2.</w:t>
       </w:r>
     </w:p>
     <w:p>
@@ -14000,21 +13176,123 @@
         <w:ind w:firstLine="0"/>
         <w:jc w:val="center"/>
         <w:rPr>
-          <w:highlight w:val="yellow"/>
-          <w:lang w:val="en-US"/>
-        </w:rPr>
-      </w:pPr>
-      <w:r>
-        <w:rPr>
-          <w:noProof/>
-          <w:highlight w:val="yellow"/>
-          <w:lang w:eastAsia="ru-RU"/>
+          <w:lang w:val="en-US"/>
+        </w:rPr>
+      </w:pPr>
+      <w:r>
+        <w:rPr>
+          <w:lang w:val="en-US"/>
         </w:rPr>
         <w:drawing>
-          <wp:inline distT="0" distB="0" distL="0" distR="0" wp14:anchorId="574904B6" wp14:editId="5BFFB4A5">
-            <wp:extent cx="2178658" cy="2667253"/>
-            <wp:effectExtent l="0" t="0" r="0" b="0"/>
-            <wp:docPr id="38" name="Рисунок 38"/>
+          <wp:inline distT="0" distB="0" distL="0" distR="0" wp14:anchorId="1576C057" wp14:editId="7C3700F3">
+            <wp:extent cx="2343477" cy="1476581"/>
+            <wp:effectExtent l="0" t="0" r="0" b="9525"/>
+            <wp:docPr id="73" name="Рисунок 73"/>
+            <wp:cNvGraphicFramePr>
+              <a:graphicFrameLocks xmlns:a="http://schemas.openxmlformats.org/drawingml/2006/main" noChangeAspect="1"/>
+            </wp:cNvGraphicFramePr>
+            <a:graphic xmlns:a="http://schemas.openxmlformats.org/drawingml/2006/main">
+              <a:graphicData uri="http://schemas.openxmlformats.org/drawingml/2006/picture">
+                <pic:pic xmlns:pic="http://schemas.openxmlformats.org/drawingml/2006/picture">
+                  <pic:nvPicPr>
+                    <pic:cNvPr id="1" name=""/>
+                    <pic:cNvPicPr/>
+                  </pic:nvPicPr>
+                  <pic:blipFill>
+                    <a:blip r:embed="rId36"/>
+                    <a:stretch>
+                      <a:fillRect/>
+                    </a:stretch>
+                  </pic:blipFill>
+                  <pic:spPr>
+                    <a:xfrm>
+                      <a:off x="0" y="0"/>
+                      <a:ext cx="2343477" cy="1476581"/>
+                    </a:xfrm>
+                    <a:prstGeom prst="rect">
+                      <a:avLst/>
+                    </a:prstGeom>
+                  </pic:spPr>
+                </pic:pic>
+              </a:graphicData>
+            </a:graphic>
+          </wp:inline>
+        </w:drawing>
+      </w:r>
+    </w:p>
+    <w:p>
+      <w:pPr>
+        <w:spacing w:before="160" w:after="280"/>
+        <w:ind w:firstLine="0"/>
+        <w:jc w:val="center"/>
+        <w:rPr>
+          <w:lang w:val="en-US"/>
+        </w:rPr>
+      </w:pPr>
+      <w:r>
+        <w:t>Рисунок 5.</w:t>
+      </w:r>
+      <w:r>
+        <w:t>2</w:t>
+      </w:r>
+      <w:r>
+        <w:t> </w:t>
+      </w:r>
+      <w:r>
+        <w:sym w:font="Symbol" w:char="F02D"/>
+      </w:r>
+      <w:r>
+        <w:t xml:space="preserve"> Появление базы данных</w:t>
+      </w:r>
+      <w:r>
+        <w:t xml:space="preserve"> </w:t>
+      </w:r>
+      <w:r>
+        <w:rPr>
+          <w:lang w:val="en-US"/>
+        </w:rPr>
+        <w:t>Diabet</w:t>
+      </w:r>
+      <w:r>
+        <w:t>.</w:t>
+      </w:r>
+      <w:r>
+        <w:rPr>
+          <w:lang w:val="en-US"/>
+        </w:rPr>
+        <w:t>net</w:t>
+      </w:r>
+    </w:p>
+    <w:p>
+      <w:pPr>
+        <w:spacing w:before="160" w:after="280"/>
+        <w:jc w:val="left"/>
+        <w:rPr>
+          <w:lang w:val="en-US"/>
+        </w:rPr>
+      </w:pPr>
+      <w:r>
+        <w:t>Далее необходимо запустить установщик приложения и установить на свой компьютер. На рисунке 5.3 представлен установщик. После чего на рабочем столе будет создан ярлык для быстрого запуска приложения.</w:t>
+      </w:r>
+    </w:p>
+    <w:p>
+      <w:pPr>
+        <w:spacing w:before="280" w:after="240"/>
+        <w:ind w:hanging="142"/>
+        <w:jc w:val="center"/>
+        <w:rPr>
+          <w:lang w:val="en-US"/>
+        </w:rPr>
+      </w:pPr>
+      <w:r>
+        <w:rPr>
+          <w:lang w:val="en-US"/>
+        </w:rPr>
+        <w:drawing>
+          <wp:inline distT="0" distB="0" distL="0" distR="0" wp14:anchorId="276E0EA7" wp14:editId="539A7A9A">
+            <wp:extent cx="5658640" cy="181000"/>
+            <wp:effectExtent l="0" t="0" r="0" b="9525"/>
+            <wp:docPr id="74" name="Рисунок 74"/>
             <wp:cNvGraphicFramePr>
               <a:graphicFrameLocks xmlns:a="http://schemas.openxmlformats.org/drawingml/2006/main" noChangeAspect="1"/>
             </wp:cNvGraphicFramePr>
@@ -14034,7 +13312,7 @@
                   <pic:spPr>
                     <a:xfrm>
                       <a:off x="0" y="0"/>
-                      <a:ext cx="2188514" cy="2679319"/>
+                      <a:ext cx="5658640" cy="181000"/>
                     </a:xfrm>
                     <a:prstGeom prst="rect">
                       <a:avLst/>
@@ -14052,27 +13330,205 @@
         <w:spacing w:before="160" w:after="280"/>
         <w:ind w:firstLine="0"/>
         <w:jc w:val="center"/>
-        <w:rPr>
-          <w:highlight w:val="yellow"/>
-        </w:rPr>
-      </w:pPr>
-      <w:r>
-        <w:rPr>
-          <w:highlight w:val="yellow"/>
-        </w:rPr>
-        <w:t>Рисунок 5.3 </w:t>
-      </w:r>
-      <w:r>
-        <w:rPr>
-          <w:highlight w:val="yellow"/>
-        </w:rPr>
+      </w:pPr>
+      <w:r>
+        <w:t>Рисунок 5.</w:t>
+      </w:r>
+      <w:r>
+        <w:t>3</w:t>
+      </w:r>
+      <w:r>
+        <w:t> </w:t>
+      </w:r>
+      <w:r>
         <w:sym w:font="Symbol" w:char="F02D"/>
       </w:r>
       <w:r>
-        <w:rPr>
-          <w:highlight w:val="yellow"/>
-        </w:rPr>
-        <w:t xml:space="preserve"> Пример</w:t>
+        <w:t xml:space="preserve"> </w:t>
+      </w:r>
+      <w:r>
+        <w:t>Установщик приложения</w:t>
+      </w:r>
+      <w:r>
+        <w:t xml:space="preserve"> </w:t>
+      </w:r>
+      <w:r>
+        <w:rPr>
+          <w:lang w:val="en-US"/>
+        </w:rPr>
+        <w:t>Diabet</w:t>
+      </w:r>
+      <w:r>
+        <w:t>.</w:t>
+      </w:r>
+      <w:r>
+        <w:rPr>
+          <w:lang w:val="en-US"/>
+        </w:rPr>
+        <w:t>net</w:t>
+      </w:r>
+    </w:p>
+    <w:p>
+      <w:pPr>
+        <w:spacing w:before="280" w:after="240"/>
+        <w:ind w:hanging="142"/>
+        <w:jc w:val="center"/>
+      </w:pPr>
+    </w:p>
+    <w:p>
+      <w:r>
+        <w:t>Теперь программное средство готово к запуску.</w:t>
+      </w:r>
+    </w:p>
+    <w:p>
+      <w:pPr>
+        <w:pStyle w:val="2"/>
+        <w:numPr>
+          <w:ilvl w:val="1"/>
+          <w:numId w:val="11"/>
+        </w:numPr>
+        <w:rPr>
+          <w:highlight w:val="yellow"/>
+        </w:rPr>
+      </w:pPr>
+      <w:r>
+        <w:rPr>
+          <w:highlight w:val="yellow"/>
+        </w:rPr>
+        <w:t>Руководство пользователя по работе с программным средством</w:t>
+      </w:r>
+    </w:p>
+    <w:p>
+      <w:pPr>
+        <w:rPr>
+          <w:highlight w:val="yellow"/>
+        </w:rPr>
+      </w:pPr>
+      <w:r>
+        <w:rPr>
+          <w:highlight w:val="yellow"/>
+        </w:rPr>
+        <w:t>После успешного присоединения базы данных</w:t>
+      </w:r>
+      <w:bookmarkStart w:id="4" w:name="_GoBack"/>
+      <w:bookmarkEnd w:id="4"/>
+      <w:r>
+        <w:rPr>
+          <w:highlight w:val="yellow"/>
+        </w:rPr>
+        <w:t xml:space="preserve"> пользователю необходимо запустить файл </w:t>
+      </w:r>
+      <w:r>
+        <w:rPr>
+          <w:highlight w:val="yellow"/>
+          <w:lang w:val="en-US"/>
+        </w:rPr>
+        <w:t>Diabet</w:t>
+      </w:r>
+      <w:r>
+        <w:rPr>
+          <w:highlight w:val="yellow"/>
+        </w:rPr>
+        <w:t>.</w:t>
+      </w:r>
+      <w:r>
+        <w:rPr>
+          <w:highlight w:val="yellow"/>
+          <w:lang w:val="en-US"/>
+        </w:rPr>
+        <w:t>net</w:t>
+      </w:r>
+      <w:r>
+        <w:rPr>
+          <w:highlight w:val="yellow"/>
+        </w:rPr>
+        <w:t>.</w:t>
+      </w:r>
+      <w:r>
+        <w:rPr>
+          <w:highlight w:val="yellow"/>
+          <w:lang w:val="en-US"/>
+        </w:rPr>
+        <w:t>exe</w:t>
+      </w:r>
+      <w:r>
+        <w:rPr>
+          <w:highlight w:val="yellow"/>
+        </w:rPr>
+        <w:t xml:space="preserve">. После открытия окна авторизации новому пользователю требуется перейти к окну регистрации, в котором правильно заполнить все поля. </w:t>
+      </w:r>
+      <w:r>
+        <w:rPr>
+          <w:highlight w:val="yellow"/>
+        </w:rPr>
+        <w:t xml:space="preserve">Условия валидности вводимых данных можно прочитать, если навести </w:t>
+      </w:r>
+      <w:r>
+        <w:rPr>
+          <w:highlight w:val="yellow"/>
+        </w:rPr>
+        <w:t xml:space="preserve">курсор </w:t>
+      </w:r>
+      <w:r>
+        <w:rPr>
+          <w:highlight w:val="yellow"/>
+        </w:rPr>
+        <w:t>мыш</w:t>
+      </w:r>
+      <w:r>
+        <w:rPr>
+          <w:highlight w:val="yellow"/>
+        </w:rPr>
+        <w:t>и</w:t>
+      </w:r>
+      <w:r>
+        <w:rPr>
+          <w:highlight w:val="yellow"/>
+        </w:rPr>
+        <w:t xml:space="preserve"> на название поля. </w:t>
+      </w:r>
+    </w:p>
+    <w:p>
+      <w:pPr>
+        <w:rPr>
+          <w:highlight w:val="yellow"/>
+        </w:rPr>
+      </w:pPr>
+      <w:r>
+        <w:rPr>
+          <w:highlight w:val="yellow"/>
+        </w:rPr>
+        <w:t>Так, например, имя пользователя должно быть уникальным, т. е. пользователей с таким именем быть не должно, и содержать от 4 до 1</w:t>
+      </w:r>
+      <w:r>
+        <w:rPr>
+          <w:highlight w:val="yellow"/>
+        </w:rPr>
+        <w:t>5</w:t>
+      </w:r>
+      <w:r>
+        <w:rPr>
+          <w:highlight w:val="yellow"/>
+        </w:rPr>
+        <w:t xml:space="preserve"> символов. В состав пароля должны входить латинские буквы верхнего и нижнего регистра, а также цифры, с общей длиной от 4 до 10 символов. </w:t>
+      </w:r>
+      <w:r>
+        <w:rPr>
+          <w:highlight w:val="yellow"/>
+        </w:rPr>
+        <w:t>Электронный адрес же, по условию регулярного выражения, должен состоять из четырех частей: текстовых данных до символа «@», самого символа «@», и еще двух частей после символа «@», разделенных точкой.</w:t>
+      </w:r>
+      <w:r>
+        <w:rPr>
+          <w:highlight w:val="yellow"/>
+        </w:rPr>
+        <w:t xml:space="preserve"> </w:t>
+      </w:r>
+      <w:r>
+        <w:rPr>
+          <w:highlight w:val="yellow"/>
+        </w:rPr>
+        <w:t>Пример</w:t>
       </w:r>
       <w:r>
         <w:rPr>
@@ -14084,144 +13540,7 @@
         <w:rPr>
           <w:highlight w:val="yellow"/>
         </w:rPr>
-        <w:t xml:space="preserve"> заполнения </w:t>
-      </w:r>
-      <w:r>
-        <w:rPr>
-          <w:highlight w:val="yellow"/>
-        </w:rPr>
-        <w:t>полей окна регистрации</w:t>
-      </w:r>
-    </w:p>
-    <w:p>
-      <w:pPr>
-        <w:rPr>
-          <w:highlight w:val="yellow"/>
-        </w:rPr>
-      </w:pPr>
-      <w:r>
-        <w:rPr>
-          <w:highlight w:val="yellow"/>
-        </w:rPr>
-        <w:t>После успешной регистрации, пользователь авторизуется и попадает на главную страницу программного средства.</w:t>
-      </w:r>
-    </w:p>
-    <w:p>
-      <w:pPr>
-        <w:rPr>
-          <w:highlight w:val="yellow"/>
-        </w:rPr>
-      </w:pPr>
-      <w:r>
-        <w:rPr>
-          <w:highlight w:val="yellow"/>
-        </w:rPr>
-        <w:t>С главной страницы можно стразу попасть на страницу выбора режима игры, нажав на соответствующую кнопку.</w:t>
-      </w:r>
-    </w:p>
-    <w:p>
-      <w:pPr>
-        <w:rPr>
-          <w:highlight w:val="yellow"/>
-        </w:rPr>
-      </w:pPr>
-      <w:r>
-        <w:rPr>
-          <w:highlight w:val="yellow"/>
-        </w:rPr>
-        <w:t>В режиме «Свободной игры» пользователю доступна функция выбора и воспроизведения различных композиций. Для этого необходимо нажать на кнопку «</w:t>
-      </w:r>
-      <w:proofErr w:type="spellStart"/>
-      <w:r>
-        <w:rPr>
-          <w:highlight w:val="yellow"/>
-          <w:lang w:val="en-US"/>
-        </w:rPr>
-        <w:t>SongBank</w:t>
-      </w:r>
-      <w:proofErr w:type="spellEnd"/>
-      <w:r>
-        <w:rPr>
-          <w:highlight w:val="yellow"/>
-        </w:rPr>
-        <w:t>» в левом верхнем углу. На экране появятся две кнопки</w:t>
-      </w:r>
-      <w:r>
-        <w:rPr>
-          <w:highlight w:val="yellow"/>
-        </w:rPr>
-        <w:t xml:space="preserve"> «</w:t>
-      </w:r>
-      <w:r>
-        <w:rPr>
-          <w:highlight w:val="yellow"/>
-          <w:lang w:val="en-US"/>
-        </w:rPr>
-        <w:t>App</w:t>
-      </w:r>
-      <w:r>
-        <w:rPr>
-          <w:highlight w:val="yellow"/>
-        </w:rPr>
-        <w:t xml:space="preserve"> </w:t>
-      </w:r>
-      <w:r>
-        <w:rPr>
-          <w:highlight w:val="yellow"/>
-          <w:lang w:val="en-US"/>
-        </w:rPr>
-        <w:t>songs</w:t>
-      </w:r>
-      <w:r>
-        <w:rPr>
-          <w:highlight w:val="yellow"/>
-        </w:rPr>
-        <w:t>» и «</w:t>
-      </w:r>
-      <w:r>
-        <w:rPr>
-          <w:highlight w:val="yellow"/>
-          <w:lang w:val="en-US"/>
-        </w:rPr>
-        <w:t>User</w:t>
-      </w:r>
-      <w:r>
-        <w:rPr>
-          <w:highlight w:val="yellow"/>
-        </w:rPr>
-        <w:t>’</w:t>
-      </w:r>
-      <w:r>
-        <w:rPr>
-          <w:highlight w:val="yellow"/>
-          <w:lang w:val="en-US"/>
-        </w:rPr>
-        <w:t>s</w:t>
-      </w:r>
-      <w:r>
-        <w:rPr>
-          <w:highlight w:val="yellow"/>
-        </w:rPr>
-        <w:t xml:space="preserve"> </w:t>
-      </w:r>
-      <w:r>
-        <w:rPr>
-          <w:highlight w:val="yellow"/>
-          <w:lang w:val="en-US"/>
-        </w:rPr>
-        <w:t>songs</w:t>
-      </w:r>
-      <w:r>
-        <w:rPr>
-          <w:highlight w:val="yellow"/>
-        </w:rPr>
-        <w:t>»</w:t>
-      </w:r>
-      <w:r>
-        <w:rPr>
-          <w:highlight w:val="yellow"/>
-        </w:rPr>
-        <w:t>, представленные на рисунке 5.4.</w:t>
+        <w:t xml:space="preserve"> заполнения полей показан на рисунке 5.3.</w:t>
       </w:r>
     </w:p>
     <w:p>
@@ -14241,10 +13560,10 @@
           <w:lang w:eastAsia="ru-RU"/>
         </w:rPr>
         <w:drawing>
-          <wp:inline distT="0" distB="0" distL="0" distR="0" wp14:anchorId="21583C5D" wp14:editId="1661C67A">
-            <wp:extent cx="4883150" cy="669091"/>
+          <wp:inline distT="0" distB="0" distL="0" distR="0" wp14:anchorId="574904B6" wp14:editId="5BFFB4A5">
+            <wp:extent cx="2178658" cy="2667253"/>
             <wp:effectExtent l="0" t="0" r="0" b="0"/>
-            <wp:docPr id="39" name="Рисунок 39"/>
+            <wp:docPr id="38" name="Рисунок 38"/>
             <wp:cNvGraphicFramePr>
               <a:graphicFrameLocks xmlns:a="http://schemas.openxmlformats.org/drawingml/2006/main" noChangeAspect="1"/>
             </wp:cNvGraphicFramePr>
@@ -14264,7 +13583,7 @@
                   <pic:spPr>
                     <a:xfrm>
                       <a:off x="0" y="0"/>
-                      <a:ext cx="4941070" cy="677027"/>
+                      <a:ext cx="2188514" cy="2679319"/>
                     </a:xfrm>
                     <a:prstGeom prst="rect">
                       <a:avLst/>
@@ -14290,21 +13609,7 @@
         <w:rPr>
           <w:highlight w:val="yellow"/>
         </w:rPr>
-        <w:lastRenderedPageBreak/>
-        <w:t>Рисунок 5.4</w:t>
-      </w:r>
-      <w:r>
-        <w:rPr>
-          <w:highlight w:val="yellow"/>
-          <w:lang w:val="en-US"/>
-        </w:rPr>
-        <w:t> </w:t>
-      </w:r>
-      <w:r>
-        <w:rPr>
-          <w:highlight w:val="yellow"/>
-        </w:rPr>
-        <w:softHyphen/>
+        <w:t>Рисунок 5.3 </w:t>
       </w:r>
       <w:r>
         <w:rPr>
@@ -14316,20 +13621,129 @@
         <w:rPr>
           <w:highlight w:val="yellow"/>
         </w:rPr>
+        <w:t xml:space="preserve"> Пример</w:t>
+      </w:r>
+      <w:r>
+        <w:rPr>
+          <w:highlight w:val="yellow"/>
+        </w:rPr>
+        <w:t xml:space="preserve"> правильного</w:t>
+      </w:r>
+      <w:r>
+        <w:rPr>
+          <w:highlight w:val="yellow"/>
+        </w:rPr>
+        <w:t xml:space="preserve"> заполнения </w:t>
+      </w:r>
+      <w:r>
+        <w:rPr>
+          <w:highlight w:val="yellow"/>
+        </w:rPr>
+        <w:t>полей окна регистрации</w:t>
+      </w:r>
+    </w:p>
+    <w:p>
+      <w:pPr>
+        <w:rPr>
+          <w:highlight w:val="yellow"/>
+        </w:rPr>
+      </w:pPr>
+      <w:r>
+        <w:rPr>
+          <w:highlight w:val="yellow"/>
+        </w:rPr>
+        <w:t>После успешной регистрации, пользователь авторизуется и попадает на главную страницу программного средства.</w:t>
+      </w:r>
+    </w:p>
+    <w:p>
+      <w:pPr>
+        <w:rPr>
+          <w:highlight w:val="yellow"/>
+        </w:rPr>
+      </w:pPr>
+      <w:r>
+        <w:rPr>
+          <w:highlight w:val="yellow"/>
+        </w:rPr>
+        <w:t>С главной страницы можно стразу попасть на страницу выбора режима игры, нажав на соответствующую кнопку.</w:t>
+      </w:r>
+    </w:p>
+    <w:p>
+      <w:pPr>
+        <w:rPr>
+          <w:highlight w:val="yellow"/>
+        </w:rPr>
+      </w:pPr>
+      <w:r>
+        <w:rPr>
+          <w:highlight w:val="yellow"/>
+        </w:rPr>
+        <w:t>В режиме «Свободной игры» пользователю доступна функция выбора и воспроизведения различных композиций. Для этого необходимо нажать на кнопку «</w:t>
+      </w:r>
+      <w:r>
+        <w:rPr>
+          <w:highlight w:val="yellow"/>
+          <w:lang w:val="en-US"/>
+        </w:rPr>
+        <w:t>SongBank</w:t>
+      </w:r>
+      <w:r>
+        <w:rPr>
+          <w:highlight w:val="yellow"/>
+        </w:rPr>
+        <w:t>» в левом верхнем углу. На экране появятся две кнопки</w:t>
+      </w:r>
+      <w:r>
+        <w:rPr>
+          <w:highlight w:val="yellow"/>
+        </w:rPr>
+        <w:t xml:space="preserve"> «</w:t>
+      </w:r>
+      <w:r>
+        <w:rPr>
+          <w:highlight w:val="yellow"/>
+          <w:lang w:val="en-US"/>
+        </w:rPr>
+        <w:t>App</w:t>
+      </w:r>
+      <w:r>
+        <w:rPr>
+          <w:highlight w:val="yellow"/>
+        </w:rPr>
         <w:t xml:space="preserve"> </w:t>
       </w:r>
       <w:r>
         <w:rPr>
           <w:highlight w:val="yellow"/>
-        </w:rPr>
-        <w:t>Отображение кнопок «</w:t>
-      </w:r>
-      <w:r>
-        <w:rPr>
-          <w:highlight w:val="yellow"/>
-          <w:lang w:val="en-US"/>
-        </w:rPr>
-        <w:t>App</w:t>
+          <w:lang w:val="en-US"/>
+        </w:rPr>
+        <w:t>songs</w:t>
+      </w:r>
+      <w:r>
+        <w:rPr>
+          <w:highlight w:val="yellow"/>
+        </w:rPr>
+        <w:t>» и «</w:t>
+      </w:r>
+      <w:r>
+        <w:rPr>
+          <w:highlight w:val="yellow"/>
+          <w:lang w:val="en-US"/>
+        </w:rPr>
+        <w:t>User</w:t>
+      </w:r>
+      <w:r>
+        <w:rPr>
+          <w:highlight w:val="yellow"/>
+        </w:rPr>
+        <w:t>’</w:t>
+      </w:r>
+      <w:r>
+        <w:rPr>
+          <w:highlight w:val="yellow"/>
+          <w:lang w:val="en-US"/>
+        </w:rPr>
+        <w:t>s</w:t>
       </w:r>
       <w:r>
         <w:rPr>
@@ -14348,336 +13762,13 @@
         <w:rPr>
           <w:highlight w:val="yellow"/>
         </w:rPr>
-        <w:t>» и</w:t>
-      </w:r>
-      <w:r>
-        <w:rPr>
-          <w:highlight w:val="yellow"/>
-          <w:lang w:val="en-US"/>
-        </w:rPr>
-        <w:t> </w:t>
-      </w:r>
-      <w:r>
-        <w:rPr>
-          <w:highlight w:val="yellow"/>
-        </w:rPr>
-        <w:t>«</w:t>
-      </w:r>
-      <w:r>
-        <w:rPr>
-          <w:highlight w:val="yellow"/>
-          <w:lang w:val="en-US"/>
-        </w:rPr>
-        <w:t>User</w:t>
-      </w:r>
-      <w:r>
-        <w:rPr>
-          <w:highlight w:val="yellow"/>
-        </w:rPr>
-        <w:t>’</w:t>
-      </w:r>
-      <w:r>
-        <w:rPr>
-          <w:highlight w:val="yellow"/>
-          <w:lang w:val="en-US"/>
-        </w:rPr>
-        <w:t>s</w:t>
-      </w:r>
-      <w:r>
-        <w:rPr>
-          <w:highlight w:val="yellow"/>
-        </w:rPr>
-        <w:t xml:space="preserve"> </w:t>
-      </w:r>
-      <w:r>
-        <w:rPr>
-          <w:highlight w:val="yellow"/>
-          <w:lang w:val="en-US"/>
-        </w:rPr>
-        <w:t>songs</w:t>
-      </w:r>
-      <w:r>
-        <w:rPr>
-          <w:highlight w:val="yellow"/>
-        </w:rPr>
         <w:t>»</w:t>
       </w:r>
-    </w:p>
-    <w:p>
-      <w:pPr>
-        <w:rPr>
-          <w:highlight w:val="yellow"/>
-        </w:rPr>
-      </w:pPr>
-      <w:r>
-        <w:rPr>
-          <w:highlight w:val="yellow"/>
-        </w:rPr>
-        <w:t>Кнопка «</w:t>
-      </w:r>
-      <w:r>
-        <w:rPr>
-          <w:highlight w:val="yellow"/>
-          <w:lang w:val="en-US"/>
-        </w:rPr>
-        <w:t>App</w:t>
-      </w:r>
-      <w:r>
-        <w:rPr>
-          <w:highlight w:val="yellow"/>
-        </w:rPr>
-        <w:t xml:space="preserve"> </w:t>
-      </w:r>
-      <w:r>
-        <w:rPr>
-          <w:highlight w:val="yellow"/>
-          <w:lang w:val="en-US"/>
-        </w:rPr>
-        <w:t>songs</w:t>
-      </w:r>
-      <w:r>
-        <w:rPr>
-          <w:highlight w:val="yellow"/>
-        </w:rPr>
-        <w:t>» отвечает за</w:t>
-      </w:r>
-      <w:r>
-        <w:rPr>
-          <w:highlight w:val="yellow"/>
-        </w:rPr>
-        <w:t xml:space="preserve"> отображение таблицы</w:t>
-      </w:r>
-      <w:r>
-        <w:rPr>
-          <w:highlight w:val="yellow"/>
-        </w:rPr>
-        <w:t xml:space="preserve"> композици</w:t>
-      </w:r>
-      <w:r>
-        <w:rPr>
-          <w:highlight w:val="yellow"/>
-        </w:rPr>
-        <w:t>й</w:t>
-      </w:r>
-      <w:r>
-        <w:rPr>
-          <w:highlight w:val="yellow"/>
-        </w:rPr>
-        <w:t>, добавленны</w:t>
-      </w:r>
-      <w:r>
-        <w:rPr>
-          <w:highlight w:val="yellow"/>
-        </w:rPr>
-        <w:t>х</w:t>
-      </w:r>
-      <w:r>
-        <w:rPr>
-          <w:highlight w:val="yellow"/>
-        </w:rPr>
-        <w:t xml:space="preserve"> самим разработчиком в баз</w:t>
-      </w:r>
-      <w:r>
-        <w:rPr>
-          <w:highlight w:val="yellow"/>
-        </w:rPr>
-        <w:t>у</w:t>
-      </w:r>
-      <w:r>
-        <w:rPr>
-          <w:highlight w:val="yellow"/>
-        </w:rPr>
-        <w:t xml:space="preserve"> данных </w:t>
-      </w:r>
-      <w:proofErr w:type="spellStart"/>
-      <w:r>
-        <w:rPr>
-          <w:highlight w:val="yellow"/>
-          <w:lang w:val="en-US"/>
-        </w:rPr>
-        <w:t>PianoApp</w:t>
-      </w:r>
-      <w:proofErr w:type="spellEnd"/>
-      <w:r>
-        <w:rPr>
-          <w:highlight w:val="yellow"/>
-        </w:rPr>
-        <w:t>.</w:t>
-      </w:r>
-      <w:r>
-        <w:rPr>
-          <w:highlight w:val="yellow"/>
-        </w:rPr>
-        <w:t xml:space="preserve"> Кнопка «</w:t>
-      </w:r>
-      <w:r>
-        <w:rPr>
-          <w:highlight w:val="yellow"/>
-          <w:lang w:val="en-US"/>
-        </w:rPr>
-        <w:t>User</w:t>
-      </w:r>
-      <w:r>
-        <w:rPr>
-          <w:highlight w:val="yellow"/>
-        </w:rPr>
-        <w:t>’</w:t>
-      </w:r>
-      <w:r>
-        <w:rPr>
-          <w:highlight w:val="yellow"/>
-          <w:lang w:val="en-US"/>
-        </w:rPr>
-        <w:t>s</w:t>
-      </w:r>
-      <w:r>
-        <w:rPr>
-          <w:highlight w:val="yellow"/>
-        </w:rPr>
-        <w:t xml:space="preserve"> </w:t>
-      </w:r>
-      <w:r>
-        <w:rPr>
-          <w:highlight w:val="yellow"/>
-          <w:lang w:val="en-US"/>
-        </w:rPr>
-        <w:t>songs</w:t>
-      </w:r>
-      <w:r>
-        <w:rPr>
-          <w:highlight w:val="yellow"/>
-        </w:rPr>
-        <w:t>» отвечает за отображение композиций, записанных пользователями приложения.</w:t>
-      </w:r>
-    </w:p>
-    <w:p>
-      <w:pPr>
-        <w:rPr>
-          <w:highlight w:val="yellow"/>
-        </w:rPr>
-      </w:pPr>
-      <w:r>
-        <w:rPr>
-          <w:highlight w:val="yellow"/>
-        </w:rPr>
-        <w:t>После выбора необходимой композиции пользователю открывается панель, на которой отображаются текущая, предыдущая и следующая нота в выбранной композиции. Нажатие на кнопку «</w:t>
-      </w:r>
-      <w:r>
-        <w:rPr>
-          <w:highlight w:val="yellow"/>
-          <w:lang w:val="en-US"/>
-        </w:rPr>
-        <w:t>Play</w:t>
-      </w:r>
-      <w:r>
-        <w:rPr>
-          <w:highlight w:val="yellow"/>
-        </w:rPr>
-        <w:t>» начинает воспроизведение композиции, нажатие на кнопку «</w:t>
-      </w:r>
-      <w:r>
-        <w:rPr>
-          <w:highlight w:val="yellow"/>
-          <w:lang w:val="en-US"/>
-        </w:rPr>
-        <w:t>Stop</w:t>
-      </w:r>
-      <w:r>
-        <w:rPr>
-          <w:highlight w:val="yellow"/>
-        </w:rPr>
-        <w:t>» останавливает воспроизведение.</w:t>
-      </w:r>
-    </w:p>
-    <w:p>
-      <w:pPr>
-        <w:rPr>
-          <w:highlight w:val="yellow"/>
-        </w:rPr>
-      </w:pPr>
-      <w:r>
-        <w:rPr>
-          <w:highlight w:val="yellow"/>
-        </w:rPr>
-        <w:t>Изначально режимом отображения нот является нотная система, т. е. на экране отображаются названия самих нот. Неопытных пианистов это может поставить в тупик, поэтому режим отображения можно сменить, выбрав «</w:t>
-      </w:r>
-      <w:r>
-        <w:rPr>
-          <w:highlight w:val="yellow"/>
-          <w:lang w:val="en-US"/>
-        </w:rPr>
-        <w:t>keyboard</w:t>
-      </w:r>
-      <w:r>
-        <w:rPr>
-          <w:highlight w:val="yellow"/>
-        </w:rPr>
-        <w:t xml:space="preserve"> </w:t>
-      </w:r>
-      <w:r>
-        <w:rPr>
-          <w:highlight w:val="yellow"/>
-          <w:lang w:val="en-US"/>
-        </w:rPr>
-        <w:t>keys</w:t>
-      </w:r>
-      <w:r>
-        <w:rPr>
-          <w:highlight w:val="yellow"/>
-        </w:rPr>
-        <w:t>» вместо «</w:t>
-      </w:r>
-      <w:r>
-        <w:rPr>
-          <w:highlight w:val="yellow"/>
-          <w:lang w:val="en-US"/>
-        </w:rPr>
-        <w:t>piano</w:t>
-      </w:r>
-      <w:r>
-        <w:rPr>
-          <w:highlight w:val="yellow"/>
-        </w:rPr>
-        <w:t xml:space="preserve"> </w:t>
-      </w:r>
-      <w:r>
-        <w:rPr>
-          <w:highlight w:val="yellow"/>
-          <w:lang w:val="en-US"/>
-        </w:rPr>
-        <w:t>notes</w:t>
-      </w:r>
-      <w:r>
-        <w:rPr>
-          <w:highlight w:val="yellow"/>
-        </w:rPr>
-        <w:t>» на панели инструментов.</w:t>
-      </w:r>
-    </w:p>
-    <w:p>
-      <w:pPr>
-        <w:rPr>
-          <w:highlight w:val="yellow"/>
-        </w:rPr>
-      </w:pPr>
-      <w:r>
-        <w:rPr>
-          <w:highlight w:val="yellow"/>
-        </w:rPr>
-        <w:t>Чтобы осуществить запись собственной композиции пользователю необходимо нажать на кнопку «</w:t>
-      </w:r>
-      <w:r>
-        <w:rPr>
-          <w:highlight w:val="yellow"/>
-          <w:lang w:val="en-US"/>
-        </w:rPr>
-        <w:t>Record</w:t>
-      </w:r>
-      <w:r>
-        <w:rPr>
-          <w:highlight w:val="yellow"/>
-        </w:rPr>
-        <w:t>» на панели инструментов. После ее нажатия она приобретет красный цвет, как на рисунке 5.5.</w:t>
+      <w:r>
+        <w:rPr>
+          <w:highlight w:val="yellow"/>
+        </w:rPr>
+        <w:t>, представленные на рисунке 5.4.</w:t>
       </w:r>
     </w:p>
     <w:p>
@@ -14687,6 +13778,7 @@
         <w:jc w:val="center"/>
         <w:rPr>
           <w:highlight w:val="yellow"/>
+          <w:lang w:val="en-US"/>
         </w:rPr>
       </w:pPr>
       <w:r>
@@ -14695,11 +13787,12 @@
           <w:highlight w:val="yellow"/>
           <w:lang w:eastAsia="ru-RU"/>
         </w:rPr>
+        <w:lastRenderedPageBreak/>
         <w:drawing>
-          <wp:inline distT="0" distB="0" distL="0" distR="0" wp14:anchorId="74B2208A" wp14:editId="762F5BCC">
-            <wp:extent cx="2724150" cy="845426"/>
+          <wp:inline distT="0" distB="0" distL="0" distR="0" wp14:anchorId="21583C5D" wp14:editId="1661C67A">
+            <wp:extent cx="4883150" cy="669091"/>
             <wp:effectExtent l="0" t="0" r="0" b="0"/>
-            <wp:docPr id="40" name="Рисунок 40"/>
+            <wp:docPr id="39" name="Рисунок 39"/>
             <wp:cNvGraphicFramePr>
               <a:graphicFrameLocks xmlns:a="http://schemas.openxmlformats.org/drawingml/2006/main" noChangeAspect="1"/>
             </wp:cNvGraphicFramePr>
@@ -14719,6 +13812,458 @@
                   <pic:spPr>
                     <a:xfrm>
                       <a:off x="0" y="0"/>
+                      <a:ext cx="4941070" cy="677027"/>
+                    </a:xfrm>
+                    <a:prstGeom prst="rect">
+                      <a:avLst/>
+                    </a:prstGeom>
+                  </pic:spPr>
+                </pic:pic>
+              </a:graphicData>
+            </a:graphic>
+          </wp:inline>
+        </w:drawing>
+      </w:r>
+    </w:p>
+    <w:p>
+      <w:pPr>
+        <w:spacing w:before="160" w:after="280"/>
+        <w:ind w:firstLine="0"/>
+        <w:jc w:val="center"/>
+        <w:rPr>
+          <w:highlight w:val="yellow"/>
+        </w:rPr>
+      </w:pPr>
+      <w:r>
+        <w:rPr>
+          <w:highlight w:val="yellow"/>
+        </w:rPr>
+        <w:t>Рисунок 5.4</w:t>
+      </w:r>
+      <w:r>
+        <w:rPr>
+          <w:highlight w:val="yellow"/>
+          <w:lang w:val="en-US"/>
+        </w:rPr>
+        <w:t> </w:t>
+      </w:r>
+      <w:r>
+        <w:rPr>
+          <w:highlight w:val="yellow"/>
+        </w:rPr>
+        <w:softHyphen/>
+      </w:r>
+      <w:r>
+        <w:rPr>
+          <w:highlight w:val="yellow"/>
+        </w:rPr>
+        <w:sym w:font="Symbol" w:char="F02D"/>
+      </w:r>
+      <w:r>
+        <w:rPr>
+          <w:highlight w:val="yellow"/>
+        </w:rPr>
+        <w:t xml:space="preserve"> </w:t>
+      </w:r>
+      <w:r>
+        <w:rPr>
+          <w:highlight w:val="yellow"/>
+        </w:rPr>
+        <w:t>Отображение кнопок «</w:t>
+      </w:r>
+      <w:r>
+        <w:rPr>
+          <w:highlight w:val="yellow"/>
+          <w:lang w:val="en-US"/>
+        </w:rPr>
+        <w:t>App</w:t>
+      </w:r>
+      <w:r>
+        <w:rPr>
+          <w:highlight w:val="yellow"/>
+        </w:rPr>
+        <w:t xml:space="preserve"> </w:t>
+      </w:r>
+      <w:r>
+        <w:rPr>
+          <w:highlight w:val="yellow"/>
+          <w:lang w:val="en-US"/>
+        </w:rPr>
+        <w:t>songs</w:t>
+      </w:r>
+      <w:r>
+        <w:rPr>
+          <w:highlight w:val="yellow"/>
+        </w:rPr>
+        <w:t>» и</w:t>
+      </w:r>
+      <w:r>
+        <w:rPr>
+          <w:highlight w:val="yellow"/>
+          <w:lang w:val="en-US"/>
+        </w:rPr>
+        <w:t> </w:t>
+      </w:r>
+      <w:r>
+        <w:rPr>
+          <w:highlight w:val="yellow"/>
+        </w:rPr>
+        <w:t>«</w:t>
+      </w:r>
+      <w:r>
+        <w:rPr>
+          <w:highlight w:val="yellow"/>
+          <w:lang w:val="en-US"/>
+        </w:rPr>
+        <w:t>User</w:t>
+      </w:r>
+      <w:r>
+        <w:rPr>
+          <w:highlight w:val="yellow"/>
+        </w:rPr>
+        <w:t>’</w:t>
+      </w:r>
+      <w:r>
+        <w:rPr>
+          <w:highlight w:val="yellow"/>
+          <w:lang w:val="en-US"/>
+        </w:rPr>
+        <w:t>s</w:t>
+      </w:r>
+      <w:r>
+        <w:rPr>
+          <w:highlight w:val="yellow"/>
+        </w:rPr>
+        <w:t xml:space="preserve"> </w:t>
+      </w:r>
+      <w:r>
+        <w:rPr>
+          <w:highlight w:val="yellow"/>
+          <w:lang w:val="en-US"/>
+        </w:rPr>
+        <w:t>songs</w:t>
+      </w:r>
+      <w:r>
+        <w:rPr>
+          <w:highlight w:val="yellow"/>
+        </w:rPr>
+        <w:t>»</w:t>
+      </w:r>
+    </w:p>
+    <w:p>
+      <w:pPr>
+        <w:rPr>
+          <w:highlight w:val="yellow"/>
+        </w:rPr>
+      </w:pPr>
+      <w:r>
+        <w:rPr>
+          <w:highlight w:val="yellow"/>
+        </w:rPr>
+        <w:t>Кнопка «</w:t>
+      </w:r>
+      <w:r>
+        <w:rPr>
+          <w:highlight w:val="yellow"/>
+          <w:lang w:val="en-US"/>
+        </w:rPr>
+        <w:t>App</w:t>
+      </w:r>
+      <w:r>
+        <w:rPr>
+          <w:highlight w:val="yellow"/>
+        </w:rPr>
+        <w:t xml:space="preserve"> </w:t>
+      </w:r>
+      <w:r>
+        <w:rPr>
+          <w:highlight w:val="yellow"/>
+          <w:lang w:val="en-US"/>
+        </w:rPr>
+        <w:t>songs</w:t>
+      </w:r>
+      <w:r>
+        <w:rPr>
+          <w:highlight w:val="yellow"/>
+        </w:rPr>
+        <w:t>» отвечает за</w:t>
+      </w:r>
+      <w:r>
+        <w:rPr>
+          <w:highlight w:val="yellow"/>
+        </w:rPr>
+        <w:t xml:space="preserve"> отображение таблицы</w:t>
+      </w:r>
+      <w:r>
+        <w:rPr>
+          <w:highlight w:val="yellow"/>
+        </w:rPr>
+        <w:t xml:space="preserve"> композици</w:t>
+      </w:r>
+      <w:r>
+        <w:rPr>
+          <w:highlight w:val="yellow"/>
+        </w:rPr>
+        <w:t>й</w:t>
+      </w:r>
+      <w:r>
+        <w:rPr>
+          <w:highlight w:val="yellow"/>
+        </w:rPr>
+        <w:t>, добавленны</w:t>
+      </w:r>
+      <w:r>
+        <w:rPr>
+          <w:highlight w:val="yellow"/>
+        </w:rPr>
+        <w:t>х</w:t>
+      </w:r>
+      <w:r>
+        <w:rPr>
+          <w:highlight w:val="yellow"/>
+        </w:rPr>
+        <w:t xml:space="preserve"> самим разработчиком в баз</w:t>
+      </w:r>
+      <w:r>
+        <w:rPr>
+          <w:highlight w:val="yellow"/>
+        </w:rPr>
+        <w:t>у</w:t>
+      </w:r>
+      <w:r>
+        <w:rPr>
+          <w:highlight w:val="yellow"/>
+        </w:rPr>
+        <w:t xml:space="preserve"> данных </w:t>
+      </w:r>
+      <w:r>
+        <w:rPr>
+          <w:highlight w:val="yellow"/>
+          <w:lang w:val="en-US"/>
+        </w:rPr>
+        <w:t>PianoApp</w:t>
+      </w:r>
+      <w:r>
+        <w:rPr>
+          <w:highlight w:val="yellow"/>
+        </w:rPr>
+        <w:t>.</w:t>
+      </w:r>
+      <w:r>
+        <w:rPr>
+          <w:highlight w:val="yellow"/>
+        </w:rPr>
+        <w:t xml:space="preserve"> Кнопка «</w:t>
+      </w:r>
+      <w:r>
+        <w:rPr>
+          <w:highlight w:val="yellow"/>
+          <w:lang w:val="en-US"/>
+        </w:rPr>
+        <w:t>User</w:t>
+      </w:r>
+      <w:r>
+        <w:rPr>
+          <w:highlight w:val="yellow"/>
+        </w:rPr>
+        <w:t>’</w:t>
+      </w:r>
+      <w:r>
+        <w:rPr>
+          <w:highlight w:val="yellow"/>
+          <w:lang w:val="en-US"/>
+        </w:rPr>
+        <w:t>s</w:t>
+      </w:r>
+      <w:r>
+        <w:rPr>
+          <w:highlight w:val="yellow"/>
+        </w:rPr>
+        <w:t xml:space="preserve"> </w:t>
+      </w:r>
+      <w:r>
+        <w:rPr>
+          <w:highlight w:val="yellow"/>
+          <w:lang w:val="en-US"/>
+        </w:rPr>
+        <w:t>songs</w:t>
+      </w:r>
+      <w:r>
+        <w:rPr>
+          <w:highlight w:val="yellow"/>
+        </w:rPr>
+        <w:t>» отвечает за отображение композиций, записанных пользователями приложения.</w:t>
+      </w:r>
+    </w:p>
+    <w:p>
+      <w:pPr>
+        <w:rPr>
+          <w:highlight w:val="yellow"/>
+        </w:rPr>
+      </w:pPr>
+      <w:r>
+        <w:rPr>
+          <w:highlight w:val="yellow"/>
+        </w:rPr>
+        <w:t>После выбора необходимой композиции пользователю открывается панель, на которой отображаются текущая, предыдущая и следующая нота в выбранной композиции. Нажатие на кнопку «</w:t>
+      </w:r>
+      <w:r>
+        <w:rPr>
+          <w:highlight w:val="yellow"/>
+          <w:lang w:val="en-US"/>
+        </w:rPr>
+        <w:t>Play</w:t>
+      </w:r>
+      <w:r>
+        <w:rPr>
+          <w:highlight w:val="yellow"/>
+        </w:rPr>
+        <w:t>» начинает воспроизведение композиции, нажатие на кнопку «</w:t>
+      </w:r>
+      <w:r>
+        <w:rPr>
+          <w:highlight w:val="yellow"/>
+          <w:lang w:val="en-US"/>
+        </w:rPr>
+        <w:t>Stop</w:t>
+      </w:r>
+      <w:r>
+        <w:rPr>
+          <w:highlight w:val="yellow"/>
+        </w:rPr>
+        <w:t>» останавливает воспроизведение.</w:t>
+      </w:r>
+    </w:p>
+    <w:p>
+      <w:pPr>
+        <w:rPr>
+          <w:highlight w:val="yellow"/>
+        </w:rPr>
+      </w:pPr>
+      <w:r>
+        <w:rPr>
+          <w:highlight w:val="yellow"/>
+        </w:rPr>
+        <w:t>Изначально режимом отображения нот является нотная система, т. е. на экране отображаются названия самих нот. Неопытных пианистов это может поставить в тупик, поэтому режим отображения можно сменить, выбрав «</w:t>
+      </w:r>
+      <w:r>
+        <w:rPr>
+          <w:highlight w:val="yellow"/>
+          <w:lang w:val="en-US"/>
+        </w:rPr>
+        <w:t>keyboard</w:t>
+      </w:r>
+      <w:r>
+        <w:rPr>
+          <w:highlight w:val="yellow"/>
+        </w:rPr>
+        <w:t xml:space="preserve"> </w:t>
+      </w:r>
+      <w:r>
+        <w:rPr>
+          <w:highlight w:val="yellow"/>
+          <w:lang w:val="en-US"/>
+        </w:rPr>
+        <w:t>keys</w:t>
+      </w:r>
+      <w:r>
+        <w:rPr>
+          <w:highlight w:val="yellow"/>
+        </w:rPr>
+        <w:t>» вместо «</w:t>
+      </w:r>
+      <w:r>
+        <w:rPr>
+          <w:highlight w:val="yellow"/>
+          <w:lang w:val="en-US"/>
+        </w:rPr>
+        <w:t>piano</w:t>
+      </w:r>
+      <w:r>
+        <w:rPr>
+          <w:highlight w:val="yellow"/>
+        </w:rPr>
+        <w:t xml:space="preserve"> </w:t>
+      </w:r>
+      <w:r>
+        <w:rPr>
+          <w:highlight w:val="yellow"/>
+          <w:lang w:val="en-US"/>
+        </w:rPr>
+        <w:t>notes</w:t>
+      </w:r>
+      <w:r>
+        <w:rPr>
+          <w:highlight w:val="yellow"/>
+        </w:rPr>
+        <w:t>» на панели инструментов.</w:t>
+      </w:r>
+    </w:p>
+    <w:p>
+      <w:pPr>
+        <w:rPr>
+          <w:highlight w:val="yellow"/>
+        </w:rPr>
+      </w:pPr>
+      <w:r>
+        <w:rPr>
+          <w:highlight w:val="yellow"/>
+        </w:rPr>
+        <w:t>Чтобы осуществить запись собственной композиции пользователю необходимо нажать на кнопку «</w:t>
+      </w:r>
+      <w:r>
+        <w:rPr>
+          <w:highlight w:val="yellow"/>
+          <w:lang w:val="en-US"/>
+        </w:rPr>
+        <w:t>Record</w:t>
+      </w:r>
+      <w:r>
+        <w:rPr>
+          <w:highlight w:val="yellow"/>
+        </w:rPr>
+        <w:t>» на панели инструментов. После ее нажатия она приобретет красный цвет, как на рисунке 5.5.</w:t>
+      </w:r>
+    </w:p>
+    <w:p>
+      <w:pPr>
+        <w:spacing w:before="280"/>
+        <w:ind w:firstLine="0"/>
+        <w:jc w:val="center"/>
+        <w:rPr>
+          <w:highlight w:val="yellow"/>
+        </w:rPr>
+      </w:pPr>
+      <w:r>
+        <w:rPr>
+          <w:noProof/>
+          <w:highlight w:val="yellow"/>
+          <w:lang w:eastAsia="ru-RU"/>
+        </w:rPr>
+        <w:drawing>
+          <wp:inline distT="0" distB="0" distL="0" distR="0" wp14:anchorId="74B2208A" wp14:editId="762F5BCC">
+            <wp:extent cx="2724150" cy="845426"/>
+            <wp:effectExtent l="0" t="0" r="0" b="0"/>
+            <wp:docPr id="40" name="Рисунок 40"/>
+            <wp:cNvGraphicFramePr>
+              <a:graphicFrameLocks xmlns:a="http://schemas.openxmlformats.org/drawingml/2006/main" noChangeAspect="1"/>
+            </wp:cNvGraphicFramePr>
+            <a:graphic xmlns:a="http://schemas.openxmlformats.org/drawingml/2006/main">
+              <a:graphicData uri="http://schemas.openxmlformats.org/drawingml/2006/picture">
+                <pic:pic xmlns:pic="http://schemas.openxmlformats.org/drawingml/2006/picture">
+                  <pic:nvPicPr>
+                    <pic:cNvPr id="1" name=""/>
+                    <pic:cNvPicPr/>
+                  </pic:nvPicPr>
+                  <pic:blipFill>
+                    <a:blip r:embed="rId40"/>
+                    <a:stretch>
+                      <a:fillRect/>
+                    </a:stretch>
+                  </pic:blipFill>
+                  <pic:spPr>
+                    <a:xfrm>
+                      <a:off x="0" y="0"/>
                       <a:ext cx="2750483" cy="853598"/>
                     </a:xfrm>
                     <a:prstGeom prst="rect">
@@ -14818,7 +14363,7 @@
                     <pic:cNvPicPr/>
                   </pic:nvPicPr>
                   <pic:blipFill>
-                    <a:blip r:embed="rId40">
+                    <a:blip r:embed="rId41">
                       <a:extLst>
                         <a:ext uri="{28A0092B-C50C-407E-A947-70E740481C1C}">
                           <a14:useLocalDpi xmlns:a14="http://schemas.microsoft.com/office/drawing/2010/main" val="0"/>
@@ -14866,6 +14411,7 @@
         <w:rPr>
           <w:highlight w:val="yellow"/>
         </w:rPr>
+        <w:lastRenderedPageBreak/>
         <w:t>Рисунок 5.6 </w:t>
       </w:r>
       <w:r>
@@ -14897,7 +14443,6 @@
         <w:rPr>
           <w:highlight w:val="yellow"/>
         </w:rPr>
-        <w:lastRenderedPageBreak/>
         <w:t>Сразу после ввода названия произведение станет доступным для прослушивания, а таблица с пользовательскими композициями автоматически обновится, где можно будет найти и только что записанное произведение.</w:t>
       </w:r>
     </w:p>
@@ -14958,7 +14503,7 @@
                     <pic:cNvPicPr/>
                   </pic:nvPicPr>
                   <pic:blipFill>
-                    <a:blip r:embed="rId41">
+                    <a:blip r:embed="rId42">
                       <a:extLst>
                         <a:ext uri="{28A0092B-C50C-407E-A947-70E740481C1C}">
                           <a14:useLocalDpi xmlns:a14="http://schemas.microsoft.com/office/drawing/2010/main" val="0"/>
@@ -15099,6 +14644,7 @@
           <w:highlight w:val="yellow"/>
           <w:lang w:eastAsia="ru-RU"/>
         </w:rPr>
+        <w:lastRenderedPageBreak/>
         <w:drawing>
           <wp:inline distT="0" distB="0" distL="0" distR="0" wp14:anchorId="7881CDED" wp14:editId="26C5FB21">
             <wp:extent cx="3991555" cy="2147537"/>
@@ -15115,7 +14661,7 @@
                     <pic:cNvPicPr/>
                   </pic:nvPicPr>
                   <pic:blipFill>
-                    <a:blip r:embed="rId42" cstate="print">
+                    <a:blip r:embed="rId43" cstate="print">
                       <a:extLst>
                         <a:ext uri="{28A0092B-C50C-407E-A947-70E740481C1C}">
                           <a14:useLocalDpi xmlns:a14="http://schemas.microsoft.com/office/drawing/2010/main" val="0"/>
@@ -15155,7 +14701,6 @@
         <w:rPr>
           <w:highlight w:val="yellow"/>
         </w:rPr>
-        <w:lastRenderedPageBreak/>
         <w:t>Рисунок 5.8</w:t>
       </w:r>
       <w:r>
@@ -15241,7 +14786,7 @@
                     <pic:cNvPicPr/>
                   </pic:nvPicPr>
                   <pic:blipFill rotWithShape="1">
-                    <a:blip r:embed="rId43">
+                    <a:blip r:embed="rId44">
                       <a:extLst>
                         <a:ext uri="{28A0092B-C50C-407E-A947-70E740481C1C}">
                           <a14:useLocalDpi xmlns:a14="http://schemas.microsoft.com/office/drawing/2010/main" val="0"/>
@@ -15382,7 +14927,7 @@
                     <pic:cNvPicPr/>
                   </pic:nvPicPr>
                   <pic:blipFill>
-                    <a:blip r:embed="rId44">
+                    <a:blip r:embed="rId45">
                       <a:extLst>
                         <a:ext uri="{28A0092B-C50C-407E-A947-70E740481C1C}">
                           <a14:useLocalDpi xmlns:a14="http://schemas.microsoft.com/office/drawing/2010/main" val="0"/>
@@ -15503,7 +15048,7 @@
                     <pic:cNvPicPr/>
                   </pic:nvPicPr>
                   <pic:blipFill>
-                    <a:blip r:embed="rId45">
+                    <a:blip r:embed="rId46">
                       <a:extLst>
                         <a:ext uri="{28A0092B-C50C-407E-A947-70E740481C1C}">
                           <a14:useLocalDpi xmlns:a14="http://schemas.microsoft.com/office/drawing/2010/main" val="0"/>
@@ -16118,47 +15663,11 @@
           <w:lang w:val="en-US"/>
         </w:rPr>
       </w:pPr>
-      <w:proofErr w:type="spellStart"/>
-      <w:r>
-        <w:rPr>
-          <w:lang w:val="en-US"/>
-        </w:rPr>
-        <w:t>Garofallo</w:t>
-      </w:r>
-      <w:proofErr w:type="spellEnd"/>
-      <w:r>
-        <w:rPr>
-          <w:lang w:val="en-US"/>
-        </w:rPr>
-        <w:t xml:space="preserve">, R. Building Enterprise Applications with Windows Presentation Foundation and the Model View </w:t>
-      </w:r>
-      <w:proofErr w:type="spellStart"/>
-      <w:r>
-        <w:rPr>
-          <w:lang w:val="en-US"/>
-        </w:rPr>
-        <w:t>ViewModel</w:t>
-      </w:r>
-      <w:proofErr w:type="spellEnd"/>
-      <w:r>
-        <w:rPr>
-          <w:lang w:val="en-US"/>
-        </w:rPr>
-        <w:t xml:space="preserve"> Pattern / R. </w:t>
-      </w:r>
-      <w:proofErr w:type="spellStart"/>
-      <w:r>
-        <w:rPr>
-          <w:lang w:val="en-US"/>
-        </w:rPr>
-        <w:t>Garofallo</w:t>
-      </w:r>
-      <w:proofErr w:type="spellEnd"/>
-      <w:r>
-        <w:rPr>
-          <w:lang w:val="en-US"/>
-        </w:rPr>
-        <w:t> </w:t>
+      <w:r>
+        <w:rPr>
+          <w:lang w:val="en-US"/>
+        </w:rPr>
+        <w:t>Garofallo, R. Building Enterprise Applications with Windows Presentation Foundation and the Model View ViewModel Pattern / R. Garofallo </w:t>
       </w:r>
       <w:r>
         <w:rPr>
@@ -16225,17 +15734,15 @@
           <w:bCs/>
           <w:szCs w:val="28"/>
         </w:rPr>
-        <w:t xml:space="preserve">зы </w:t>
-      </w:r>
-      <w:bookmarkStart w:id="4" w:name="_GoBack"/>
-      <w:bookmarkEnd w:id="4"/>
+        <w:t>зы данных [Электронный ресурс].</w:t>
+      </w:r>
       <w:r>
         <w:rPr>
           <w:rFonts w:eastAsia="Calibri" w:cs="Times New Roman"/>
           <w:bCs/>
           <w:szCs w:val="28"/>
         </w:rPr>
-        <w:t>данных [Электронный ресурс].</w:t>
+        <w:t xml:space="preserve"> </w:t>
       </w:r>
       <w:r>
         <w:rPr>
@@ -16243,17 +15750,9 @@
           <w:bCs/>
           <w:szCs w:val="28"/>
         </w:rPr>
-        <w:t xml:space="preserve"> </w:t>
-      </w:r>
-      <w:r>
-        <w:rPr>
-          <w:rFonts w:eastAsia="Calibri" w:cs="Times New Roman"/>
-          <w:bCs/>
-          <w:szCs w:val="28"/>
-        </w:rPr>
         <w:t>Режим доступа:</w:t>
       </w:r>
-      <w:hyperlink r:id="rId46" w:history="1">
+      <w:hyperlink r:id="rId47" w:history="1">
         <w:r>
           <w:rPr>
             <w:rFonts w:eastAsia="Calibri" w:cs="Times New Roman"/>
@@ -16307,7 +15806,6 @@
         </w:rPr>
         <w:t xml:space="preserve">Сайт о программировании </w:t>
       </w:r>
-      <w:proofErr w:type="spellStart"/>
       <w:r>
         <w:rPr>
           <w:rFonts w:eastAsia="Calibri" w:cs="Times New Roman"/>
@@ -16317,7 +15815,6 @@
         </w:rPr>
         <w:t>Metanit</w:t>
       </w:r>
-      <w:proofErr w:type="spellEnd"/>
       <w:r>
         <w:rPr>
           <w:rFonts w:eastAsia="Calibri" w:cs="Times New Roman"/>
@@ -16360,7 +15857,7 @@
         </w:rPr>
         <w:t xml:space="preserve"> [Электронный ресурс]– Режим доступа: </w:t>
       </w:r>
-      <w:hyperlink r:id="rId47" w:history="1">
+      <w:hyperlink r:id="rId48" w:history="1">
         <w:r>
           <w:rPr>
             <w:rFonts w:eastAsia="Calibri" w:cs="Times New Roman"/>
@@ -16469,7 +15966,7 @@
                     <pic:cNvPicPr/>
                   </pic:nvPicPr>
                   <pic:blipFill rotWithShape="1">
-                    <a:blip r:embed="rId48"/>
+                    <a:blip r:embed="rId49"/>
                     <a:srcRect r="3767" b="4215"/>
                     <a:stretch/>
                   </pic:blipFill>
@@ -16536,7 +16033,7 @@
                     <pic:cNvPicPr/>
                   </pic:nvPicPr>
                   <pic:blipFill rotWithShape="1">
-                    <a:blip r:embed="rId49"/>
+                    <a:blip r:embed="rId50"/>
                     <a:srcRect r="4503" b="4038"/>
                     <a:stretch/>
                   </pic:blipFill>
@@ -16622,7 +16119,7 @@
                     <pic:cNvPicPr/>
                   </pic:nvPicPr>
                   <pic:blipFill rotWithShape="1">
-                    <a:blip r:embed="rId50"/>
+                    <a:blip r:embed="rId51"/>
                     <a:srcRect l="2678" r="2231"/>
                     <a:stretch/>
                   </pic:blipFill>
@@ -16666,7 +16163,7 @@
                     <pic:cNvPicPr/>
                   </pic:nvPicPr>
                   <pic:blipFill>
-                    <a:blip r:embed="rId51"/>
+                    <a:blip r:embed="rId52"/>
                     <a:stretch>
                       <a:fillRect/>
                     </a:stretch>
@@ -19976,7 +19473,7 @@
   <w:style w:type="paragraph" w:default="1" w:styleId="a1">
     <w:name w:val="Normal"/>
     <w:qFormat/>
-    <w:rsid w:val="00662B09"/>
+    <w:rsid w:val="009558F0"/>
     <w:pPr>
       <w:spacing w:after="0" w:line="240" w:lineRule="auto"/>
       <w:ind w:firstLine="851"/>
@@ -20659,7 +20156,7 @@
 </file>
 
 <file path=customXml/itemProps1.xml><?xml version="1.0" encoding="utf-8"?>
-<ds:datastoreItem xmlns:ds="http://schemas.openxmlformats.org/officeDocument/2006/customXml" ds:itemID="{066F189C-504E-42C3-BAB7-D392C77647C0}">
+<ds:datastoreItem xmlns:ds="http://schemas.openxmlformats.org/officeDocument/2006/customXml" ds:itemID="{A910D681-2D56-4E7B-97A9-FAD3841B74BF}">
   <ds:schemaRefs>
     <ds:schemaRef ds:uri="http://schemas.openxmlformats.org/officeDocument/2006/bibliography"/>
   </ds:schemaRefs>

</xml_diff>